<commit_message>
Initial version of final project slides + minor updates to V2 Blueprint document
</commit_message>
<xml_diff>
--- a/V2_Blueprint.docx
+++ b/V2_Blueprint.docx
@@ -2,6 +2,38 @@
 <file path=word/document.xml><?xml version="1.0" encoding="utf-8"?>
 <w:document xmlns:wpc="http://schemas.microsoft.com/office/word/2010/wordprocessingCanvas" xmlns:cx="http://schemas.microsoft.com/office/drawing/2014/chartex" xmlns:cx1="http://schemas.microsoft.com/office/drawing/2015/9/8/chartex" xmlns:cx2="http://schemas.microsoft.com/office/drawing/2015/10/21/chartex" xmlns:cx3="http://schemas.microsoft.com/office/drawing/2016/5/9/chartex" xmlns:cx4="http://schemas.microsoft.com/office/drawing/2016/5/10/chartex" xmlns:cx5="http://schemas.microsoft.com/office/drawing/2016/5/11/chartex" xmlns:cx6="http://schemas.microsoft.com/office/drawing/2016/5/12/chartex" xmlns:cx7="http://schemas.microsoft.com/office/drawing/2016/5/13/chartex" xmlns:cx8="http://schemas.microsoft.com/office/drawing/2016/5/14/chartex" xmlns:mc="http://schemas.openxmlformats.org/markup-compatibility/2006" xmlns:aink="http://schemas.microsoft.com/office/drawing/2016/ink" xmlns:am3d="http://schemas.microsoft.com/office/drawing/2017/model3d" xmlns:o="urn:schemas-microsoft-com:office:office" xmlns:r="http://schemas.openxmlformats.org/officeDocument/2006/relationships" xmlns:m="http://schemas.openxmlformats.org/officeDocument/2006/math" xmlns:v="urn:schemas-microsoft-com:vml" xmlns:wp14="http://schemas.microsoft.com/office/word/2010/wordprocessingDrawing" xmlns:wp="http://schemas.openxmlformats.org/drawingml/2006/wordprocessingDrawing" xmlns:w10="urn:schemas-microsoft-com:office:word" xmlns:w="http://schemas.openxmlformats.org/wordprocessingml/2006/main" xmlns:w14="http://schemas.microsoft.com/office/word/2010/wordml" xmlns:w15="http://schemas.microsoft.com/office/word/2012/wordml" xmlns:w16cid="http://schemas.microsoft.com/office/word/2016/wordml/cid" xmlns:w16se="http://schemas.microsoft.com/office/word/2015/wordml/symex" xmlns:wpg="http://schemas.microsoft.com/office/word/2010/wordprocessingGroup" xmlns:wpi="http://schemas.microsoft.com/office/word/2010/wordprocessingInk" xmlns:wne="http://schemas.microsoft.com/office/word/2006/wordml" xmlns:wps="http://schemas.microsoft.com/office/word/2010/wordprocessingShape" mc:Ignorable="w14 w15 w16se w16cid wp14">
   <w:body>
+    <w:p>
+      <w:pPr>
+        <w:jc w:val="center"/>
+        <w:rPr>
+          <w:b/>
+          <w:bCs/>
+          <w:sz w:val="36"/>
+          <w:szCs w:val="36"/>
+          <w:u w:val="single"/>
+        </w:rPr>
+      </w:pPr>
+      <w:r>
+        <w:rPr>
+          <w:b/>
+          <w:bCs/>
+          <w:sz w:val="36"/>
+          <w:szCs w:val="36"/>
+          <w:u w:val="single"/>
+        </w:rPr>
+        <w:t xml:space="preserve">Stockie </w:t>
+      </w:r>
+      <w:r>
+        <w:rPr>
+          <w:b/>
+          <w:bCs/>
+          <w:sz w:val="36"/>
+          <w:szCs w:val="36"/>
+          <w:u w:val="single"/>
+        </w:rPr>
+        <w:t>Version 2 Blueprint</w:t>
+      </w:r>
+    </w:p>
     <w:p>
       <w:pPr>
         <w:jc w:val="center"/>
@@ -12,15 +44,6 @@
           <w:szCs w:val="36"/>
         </w:rPr>
       </w:pPr>
-      <w:r>
-        <w:rPr>
-          <w:b/>
-          <w:bCs/>
-          <w:sz w:val="36"/>
-          <w:szCs w:val="36"/>
-        </w:rPr>
-        <w:t>Version 2 Blueprint</w:t>
-      </w:r>
     </w:p>
     <w:p>
       <w:pPr>
@@ -32,6 +55,26 @@
           <w:szCs w:val="36"/>
         </w:rPr>
       </w:pPr>
+      <w:r>
+        <w:rPr>
+          <w:b/>
+          <w:bCs/>
+          <w:sz w:val="36"/>
+          <w:szCs w:val="36"/>
+        </w:rPr>
+        <w:t xml:space="preserve">Frank </w:t>
+      </w:r>
+      <w:proofErr w:type="spellStart"/>
+      <w:r>
+        <w:rPr>
+          <w:b/>
+          <w:bCs/>
+          <w:sz w:val="36"/>
+          <w:szCs w:val="36"/>
+        </w:rPr>
+        <w:t>Kornet</w:t>
+      </w:r>
+      <w:proofErr w:type="spellEnd"/>
     </w:p>
     <w:p>
       <w:pPr>
@@ -50,9 +93,8 @@
           <w:sz w:val="36"/>
           <w:szCs w:val="36"/>
         </w:rPr>
-        <w:t xml:space="preserve">Frank </w:t>
-      </w:r>
-      <w:proofErr w:type="spellStart"/>
+        <w:t>3</w:t>
+      </w:r>
       <w:r>
         <w:rPr>
           <w:b/>
@@ -60,9 +102,8 @@
           <w:sz w:val="36"/>
           <w:szCs w:val="36"/>
         </w:rPr>
-        <w:t>Kornet</w:t>
-      </w:r>
-      <w:proofErr w:type="spellEnd"/>
+        <w:t xml:space="preserve"> March 2020</w:t>
+      </w:r>
     </w:p>
     <w:p>
       <w:pPr>
@@ -81,7 +122,7 @@
           <w:sz w:val="36"/>
           <w:szCs w:val="36"/>
         </w:rPr>
-        <w:t>2 March 2020</w:t>
+        <w:t>frkornet@gmail.com</w:t>
       </w:r>
     </w:p>
     <w:p/>
@@ -232,16 +273,443 @@
         <w:t xml:space="preserve"> or other major stock market players</w:t>
       </w:r>
       <w:r>
-        <w:t>. Instead</w:t>
-      </w:r>
-      <w:r>
-        <w:t>,</w:t>
-      </w:r>
-      <w:r>
-        <w:t xml:space="preserve"> it is designed to leverage the knowledge and experience of large players in the stock market. These players have vastly more resources at their disposal, than a single person can ever muster. </w:t>
-      </w:r>
-      <w:r>
-        <w:t>This does, however, not mean that you cannot successfully make money. You clearly can as will be seen.</w:t>
+        <w:t xml:space="preserve">. These players have vastly more resources at their disposal, than a single person can ever muster. </w:t>
+      </w:r>
+    </w:p>
+    <w:p/>
+    <w:p>
+      <w:r>
+        <w:t xml:space="preserve">Time series data occur in many situations and time series modeling skills are </w:t>
+      </w:r>
+      <w:r>
+        <w:t>highly useful.</w:t>
+      </w:r>
+      <w:r>
+        <w:t xml:space="preserve"> </w:t>
+      </w:r>
+    </w:p>
+    <w:p/>
+    <w:p>
+      <w:pPr>
+        <w:rPr>
+          <w:b/>
+          <w:bCs/>
+          <w:sz w:val="28"/>
+          <w:szCs w:val="28"/>
+        </w:rPr>
+      </w:pPr>
+      <w:r>
+        <w:rPr>
+          <w:b/>
+          <w:bCs/>
+          <w:sz w:val="28"/>
+          <w:szCs w:val="28"/>
+        </w:rPr>
+        <w:t>Product Name</w:t>
+      </w:r>
+    </w:p>
+    <w:p/>
+    <w:p>
+      <w:r>
+        <w:t>I enjoy watching science fiction movies. One of the movies</w:t>
+      </w:r>
+      <w:r>
+        <w:t xml:space="preserve"> that</w:t>
+      </w:r>
+      <w:r>
+        <w:t xml:space="preserve"> I took inspiration from is called </w:t>
+      </w:r>
+      <w:proofErr w:type="spellStart"/>
+      <w:r>
+        <w:t>Chappie</w:t>
+      </w:r>
+      <w:proofErr w:type="spellEnd"/>
+      <w:r>
+        <w:t xml:space="preserve"> by Neil Blomkamp (2015, South Africa). In Dutch “</w:t>
+      </w:r>
+      <w:proofErr w:type="spellStart"/>
+      <w:r>
+        <w:t>ie</w:t>
+      </w:r>
+      <w:proofErr w:type="spellEnd"/>
+      <w:r>
+        <w:t xml:space="preserve">” is </w:t>
+      </w:r>
+      <w:r>
+        <w:t xml:space="preserve">typically </w:t>
+      </w:r>
+      <w:r>
+        <w:t>used to make something small and cute, e.g. “</w:t>
+      </w:r>
+      <w:proofErr w:type="spellStart"/>
+      <w:r>
+        <w:t>jochie</w:t>
+      </w:r>
+      <w:proofErr w:type="spellEnd"/>
+      <w:r>
+        <w:t xml:space="preserve">” stands for little (and cute) </w:t>
+      </w:r>
+      <w:r>
+        <w:t>boy</w:t>
+      </w:r>
+      <w:r>
+        <w:t xml:space="preserve">. In honor of this movie, I </w:t>
+      </w:r>
+      <w:r>
+        <w:t xml:space="preserve">am </w:t>
+      </w:r>
+      <w:r>
+        <w:t>call</w:t>
+      </w:r>
+      <w:r>
+        <w:t>ing</w:t>
+      </w:r>
+      <w:r>
+        <w:t xml:space="preserve"> my trading system Stockie. The picture below shows </w:t>
+      </w:r>
+      <w:proofErr w:type="spellStart"/>
+      <w:r>
+        <w:t>Chappie</w:t>
+      </w:r>
+      <w:proofErr w:type="spellEnd"/>
+      <w:r>
+        <w:t xml:space="preserve"> with the name Stockie on top of it.</w:t>
+      </w:r>
+    </w:p>
+    <w:p/>
+    <w:p>
+      <w:r>
+        <w:t>I also like the name Stockie since it acknowledges that this is a small system compared to systems operated by the large stock market players.</w:t>
+      </w:r>
+    </w:p>
+    <w:p/>
+    <w:p>
+      <w:r>
+        <w:lastRenderedPageBreak/>
+        <mc:AlternateContent>
+          <mc:Choice Requires="wpg">
+            <w:drawing>
+              <wp:inline distT="0" distB="0" distL="0" distR="0" wp14:anchorId="643ECA43" wp14:editId="482A708D">
+                <wp:extent cx="3764187" cy="5082493"/>
+                <wp:effectExtent l="0" t="0" r="8255" b="0"/>
+                <wp:docPr id="30" name="Group 6"/>
+                <wp:cNvGraphicFramePr xmlns:a="http://schemas.openxmlformats.org/drawingml/2006/main"/>
+                <a:graphic xmlns:a="http://schemas.openxmlformats.org/drawingml/2006/main">
+                  <a:graphicData uri="http://schemas.microsoft.com/office/word/2010/wordprocessingGroup">
+                    <wpg:wgp>
+                      <wpg:cNvGrpSpPr/>
+                      <wpg:grpSpPr>
+                        <a:xfrm>
+                          <a:off x="0" y="0"/>
+                          <a:ext cx="3764187" cy="5082494"/>
+                          <a:chOff x="0" y="0"/>
+                          <a:chExt cx="3644900" cy="4689231"/>
+                        </a:xfrm>
+                      </wpg:grpSpPr>
+                      <pic:pic xmlns:pic="http://schemas.openxmlformats.org/drawingml/2006/picture">
+                        <pic:nvPicPr>
+                          <pic:cNvPr id="31" name="Picture 31" descr="A picture containing motorcycle, bicycle, man, display&#10;&#10;Description automatically generated"/>
+                          <pic:cNvPicPr>
+                            <a:picLocks noChangeAspect="1"/>
+                          </pic:cNvPicPr>
+                        </pic:nvPicPr>
+                        <pic:blipFill>
+                          <a:blip r:embed="rId6"/>
+                          <a:stretch>
+                            <a:fillRect/>
+                          </a:stretch>
+                        </pic:blipFill>
+                        <pic:spPr>
+                          <a:xfrm>
+                            <a:off x="0" y="141178"/>
+                            <a:ext cx="3644900" cy="4548053"/>
+                          </a:xfrm>
+                          <a:prstGeom prst="rect">
+                            <a:avLst/>
+                          </a:prstGeom>
+                        </pic:spPr>
+                      </pic:pic>
+                      <wps:wsp>
+                        <wps:cNvPr id="32" name="Rectangle 32"/>
+                        <wps:cNvSpPr/>
+                        <wps:spPr>
+                          <a:xfrm>
+                            <a:off x="0" y="0"/>
+                            <a:ext cx="3644900" cy="597745"/>
+                          </a:xfrm>
+                          <a:prstGeom prst="rect">
+                            <a:avLst/>
+                          </a:prstGeom>
+                          <a:solidFill>
+                            <a:schemeClr val="bg2">
+                              <a:lumMod val="90000"/>
+                            </a:schemeClr>
+                          </a:solidFill>
+                        </wps:spPr>
+                        <wps:style>
+                          <a:lnRef idx="2">
+                            <a:schemeClr val="accent1">
+                              <a:shade val="50000"/>
+                            </a:schemeClr>
+                          </a:lnRef>
+                          <a:fillRef idx="1">
+                            <a:schemeClr val="accent1"/>
+                          </a:fillRef>
+                          <a:effectRef idx="0">
+                            <a:schemeClr val="accent1"/>
+                          </a:effectRef>
+                          <a:fontRef idx="minor">
+                            <a:schemeClr val="lt1"/>
+                          </a:fontRef>
+                        </wps:style>
+                        <wps:txbx>
+                          <w:txbxContent>
+                            <w:p>
+                              <w:pPr>
+                                <w:jc w:val="center"/>
+                              </w:pPr>
+                              <w:r>
+                                <w:rPr>
+                                  <w:rFonts w:hAnsi="Calibri"/>
+                                  <w:color w:val="FFFFFF" w:themeColor="light1"/>
+                                  <w:kern w:val="24"/>
+                                  <w:sz w:val="36"/>
+                                  <w:szCs w:val="36"/>
+                                </w:rPr>
+                                <w:t>STOCKIE</w:t>
+                              </w:r>
+                              <w:r>
+                                <w:rPr>
+                                  <w:rFonts w:hAnsi="Calibri"/>
+                                  <w:color w:val="FFFFFF" w:themeColor="light1"/>
+                                  <w:kern w:val="24"/>
+                                  <w:sz w:val="36"/>
+                                  <w:szCs w:val="36"/>
+                                </w:rPr>
+                                <w:t>:</w:t>
+                              </w:r>
+                            </w:p>
+                            <w:p>
+                              <w:pPr>
+                                <w:jc w:val="center"/>
+                              </w:pPr>
+                              <w:r>
+                                <w:rPr>
+                                  <w:rFonts w:hAnsi="Calibri"/>
+                                  <w:color w:val="FFFFFF" w:themeColor="light1"/>
+                                  <w:kern w:val="24"/>
+                                  <w:sz w:val="36"/>
+                                  <w:szCs w:val="36"/>
+                                </w:rPr>
+                                <w:t>The</w:t>
+                              </w:r>
+                              <w:r>
+                                <w:rPr>
+                                  <w:rFonts w:hAnsi="Calibri"/>
+                                  <w:color w:val="FFFFFF" w:themeColor="light1"/>
+                                  <w:kern w:val="24"/>
+                                  <w:sz w:val="36"/>
+                                  <w:szCs w:val="36"/>
+                                </w:rPr>
+                                <w:t xml:space="preserve"> Money-Making Machine</w:t>
+                              </w:r>
+                            </w:p>
+                          </w:txbxContent>
+                        </wps:txbx>
+                        <wps:bodyPr rot="0" spcFirstLastPara="0" vert="horz" wrap="square" lIns="91440" tIns="45720" rIns="91440" bIns="45720" numCol="1" spcCol="0" rtlCol="0" fromWordArt="0" anchor="ctr" anchorCtr="0" forceAA="0" compatLnSpc="1">
+                          <a:prstTxWarp prst="textNoShape">
+                            <a:avLst/>
+                          </a:prstTxWarp>
+                          <a:noAutofit/>
+                        </wps:bodyPr>
+                      </wps:wsp>
+                    </wpg:wgp>
+                  </a:graphicData>
+                </a:graphic>
+              </wp:inline>
+            </w:drawing>
+          </mc:Choice>
+          <mc:Fallback>
+            <w:pict>
+              <v:group w14:anchorId="643ECA43" id="Group 6" o:spid="_x0000_s1026" style="width:296.4pt;height:400.2pt;mso-position-horizontal-relative:char;mso-position-vertical-relative:line" coordsize="36449,46892" o:gfxdata="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">
+                <v:shapetype id="_x0000_t75" coordsize="21600,21600" o:spt="75" o:preferrelative="t" path="m@4@5l@4@11@9@11@9@5xe" filled="f" stroked="f">
+                  <v:stroke joinstyle="miter"/>
+                  <v:formulas>
+                    <v:f eqn="if lineDrawn pixelLineWidth 0"/>
+                    <v:f eqn="sum @0 1 0"/>
+                    <v:f eqn="sum 0 0 @1"/>
+                    <v:f eqn="prod @2 1 2"/>
+                    <v:f eqn="prod @3 21600 pixelWidth"/>
+                    <v:f eqn="prod @3 21600 pixelHeight"/>
+                    <v:f eqn="sum @0 0 1"/>
+                    <v:f eqn="prod @6 1 2"/>
+                    <v:f eqn="prod @7 21600 pixelWidth"/>
+                    <v:f eqn="sum @8 21600 0"/>
+                    <v:f eqn="prod @7 21600 pixelHeight"/>
+                    <v:f eqn="sum @10 21600 0"/>
+                  </v:formulas>
+                  <v:path o:extrusionok="f" gradientshapeok="t" o:connecttype="rect"/>
+                  <o:lock v:ext="edit" aspectratio="t"/>
+                </v:shapetype>
+                <v:shape id="Picture 31" o:spid="_x0000_s1027" type="#_x0000_t75" alt="A picture containing motorcycle, bicycle, man, display&#10;&#10;Description automatically generated" style="position:absolute;top:1411;width:36449;height:45481;visibility:visible;mso-wrap-style:square" o:gfxdata="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">
+                  <v:imagedata r:id="rId7" o:title="A picture containing motorcycle, bicycle, man, display&#10;&#10;Description automatically generated"/>
+                </v:shape>
+                <v:rect id="Rectangle 32" o:spid="_x0000_s1028" style="position:absolute;width:36449;height:5977;visibility:visible;mso-wrap-style:square;v-text-anchor:middle" o:gfxdata="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" fillcolor="#cfcdcd [2894]" strokecolor="#1f3763 [1604]" strokeweight="1pt">
+                  <v:textbox>
+                    <w:txbxContent>
+                      <w:p>
+                        <w:pPr>
+                          <w:jc w:val="center"/>
+                        </w:pPr>
+                        <w:r>
+                          <w:rPr>
+                            <w:rFonts w:hAnsi="Calibri"/>
+                            <w:color w:val="FFFFFF" w:themeColor="light1"/>
+                            <w:kern w:val="24"/>
+                            <w:sz w:val="36"/>
+                            <w:szCs w:val="36"/>
+                          </w:rPr>
+                          <w:t>STOCKIE</w:t>
+                        </w:r>
+                        <w:r>
+                          <w:rPr>
+                            <w:rFonts w:hAnsi="Calibri"/>
+                            <w:color w:val="FFFFFF" w:themeColor="light1"/>
+                            <w:kern w:val="24"/>
+                            <w:sz w:val="36"/>
+                            <w:szCs w:val="36"/>
+                          </w:rPr>
+                          <w:t>:</w:t>
+                        </w:r>
+                      </w:p>
+                      <w:p>
+                        <w:pPr>
+                          <w:jc w:val="center"/>
+                        </w:pPr>
+                        <w:r>
+                          <w:rPr>
+                            <w:rFonts w:hAnsi="Calibri"/>
+                            <w:color w:val="FFFFFF" w:themeColor="light1"/>
+                            <w:kern w:val="24"/>
+                            <w:sz w:val="36"/>
+                            <w:szCs w:val="36"/>
+                          </w:rPr>
+                          <w:t>The</w:t>
+                        </w:r>
+                        <w:r>
+                          <w:rPr>
+                            <w:rFonts w:hAnsi="Calibri"/>
+                            <w:color w:val="FFFFFF" w:themeColor="light1"/>
+                            <w:kern w:val="24"/>
+                            <w:sz w:val="36"/>
+                            <w:szCs w:val="36"/>
+                          </w:rPr>
+                          <w:t xml:space="preserve"> Money-Making Machine</w:t>
+                        </w:r>
+                      </w:p>
+                    </w:txbxContent>
+                  </v:textbox>
+                </v:rect>
+                <w10:anchorlock/>
+              </v:group>
+            </w:pict>
+          </mc:Fallback>
+        </mc:AlternateContent>
+      </w:r>
+    </w:p>
+    <w:p/>
+    <w:p/>
+    <w:p/>
+    <w:p>
+      <w:pPr>
+        <w:rPr>
+          <w:b/>
+          <w:bCs/>
+          <w:sz w:val="28"/>
+          <w:szCs w:val="28"/>
+        </w:rPr>
+      </w:pPr>
+      <w:r>
+        <w:rPr>
+          <w:b/>
+          <w:bCs/>
+          <w:sz w:val="28"/>
+          <w:szCs w:val="28"/>
+        </w:rPr>
+        <w:t>Data Source</w:t>
+      </w:r>
+    </w:p>
+    <w:p/>
+    <w:p>
+      <w:r>
+        <w:t xml:space="preserve">The trading system reads the stock prices from Yahoo Finance. The system uses the python </w:t>
+      </w:r>
+      <w:proofErr w:type="spellStart"/>
+      <w:r>
+        <w:t>yfinance</w:t>
+      </w:r>
+      <w:proofErr w:type="spellEnd"/>
+      <w:r>
+        <w:t xml:space="preserve"> library as a wrapper for accessing Yahoo Finance. More details can be found at </w:t>
+      </w:r>
+      <w:hyperlink r:id="rId8" w:history="1">
+        <w:r>
+          <w:rPr>
+            <w:rStyle w:val="Hyperlink"/>
+          </w:rPr>
+          <w:t>https://pypi.org/project/yfinance/</w:t>
+        </w:r>
+      </w:hyperlink>
+      <w:r>
+        <w:t xml:space="preserve">. </w:t>
+      </w:r>
+    </w:p>
+    <w:p/>
+    <w:p>
+      <w:r>
+        <w:t xml:space="preserve">The list of tickers was derived from Renaissance Technologies’ F-13 Filing. This is a quarterly filing that is open to the public and documents all the stocks owned by </w:t>
+      </w:r>
+      <w:r>
+        <w:t>Renaissance Technologies</w:t>
+      </w:r>
+      <w:r>
+        <w:t>. All large players have to file this to the SEC and are publicly accessible through the Edgar database.</w:t>
+      </w:r>
+    </w:p>
+    <w:p/>
+    <w:p>
+      <w:r>
+        <w:t xml:space="preserve">The F-013 filings use CUSIP numbers instead of stock tickers. Yahoo Finance uses stock tickers instead of CUSIP numbers. As a result, I had to convert CUSIP numbers to stock tickers.  The </w:t>
+      </w:r>
+      <w:r>
+        <w:lastRenderedPageBreak/>
+        <w:t xml:space="preserve">following website </w:t>
+      </w:r>
+      <w:r>
+        <w:t>(</w:t>
+      </w:r>
+      <w:hyperlink r:id="rId9" w:history="1">
+        <w:r>
+          <w:rPr>
+            <w:rStyle w:val="Hyperlink"/>
+          </w:rPr>
+          <w:t>https://quotes.fidelity.com/mmnet/SymLookup.phtml?QUOTE_TYPE=D</w:t>
+        </w:r>
+      </w:hyperlink>
+      <w:r>
+        <w:t xml:space="preserve">) </w:t>
+      </w:r>
+      <w:r>
+        <w:t xml:space="preserve"> </w:t>
+      </w:r>
+      <w:r>
+        <w:t>can be used to</w:t>
+      </w:r>
+      <w:r>
+        <w:t xml:space="preserve"> convert CUSIP numbers to stock ticker symbols</w:t>
+      </w:r>
+      <w:r>
+        <w:t>. To automate that, a web scraper has been developed.</w:t>
       </w:r>
     </w:p>
     <w:p/>
@@ -267,41 +735,32 @@
     <w:p/>
     <w:p>
       <w:r>
-        <w:t xml:space="preserve">As part of Module 4 project, I implemented </w:t>
-      </w:r>
-      <w:r>
-        <w:t>market</w:t>
-      </w:r>
-      <w:r>
-        <w:t xml:space="preserve"> up models using ARX and GARCH</w:t>
+        <w:t>As part of Module 4 project, I implemented market up models using ARX and GARCH</w:t>
       </w:r>
       <w:r>
         <w:t xml:space="preserve"> (two different time series modelling techniques.)</w:t>
       </w:r>
       <w:r>
+        <w:t xml:space="preserve"> Having these models available, meant the final project had a </w:t>
+      </w:r>
+      <w:r>
+        <w:t>head start</w:t>
+      </w:r>
+      <w:r>
+        <w:t xml:space="preserve">. The project also had 100 stocks </w:t>
+      </w:r>
+      <w:r>
+        <w:t xml:space="preserve">available from the </w:t>
+      </w:r>
+      <w:r>
+        <w:t>start.</w:t>
+      </w:r>
+      <w:r>
+        <w:t xml:space="preserve"> Forecasting using these models still had to be implemented.</w:t>
+      </w:r>
+      <w:r>
         <w:t xml:space="preserve"> </w:t>
       </w:r>
-      <w:r>
-        <w:t xml:space="preserve">Having these models available, meant the final project had a </w:t>
-      </w:r>
-      <w:r>
-        <w:t>head start</w:t>
-      </w:r>
-      <w:r>
-        <w:t xml:space="preserve">. The project also had 100 stocks </w:t>
-      </w:r>
-      <w:r>
-        <w:t xml:space="preserve">available from the </w:t>
-      </w:r>
-      <w:r>
-        <w:t>start.</w:t>
-      </w:r>
-      <w:r>
-        <w:t xml:space="preserve"> Forecasting using these models still had to be implemented.</w:t>
-      </w:r>
-    </w:p>
-    <w:p/>
-    <w:p>
       <w:r>
         <w:t>The stock trading system envisaged the following architecture:</w:t>
       </w:r>
@@ -312,9 +771,8 @@
         <w:rPr>
           <w:noProof/>
         </w:rPr>
-        <w:lastRenderedPageBreak/>
         <w:drawing>
-          <wp:inline distT="0" distB="0" distL="0" distR="0" wp14:anchorId="6BB62A47" wp14:editId="5766F3BA">
+          <wp:inline distT="0" distB="0" distL="0" distR="0" wp14:anchorId="3FDA5768" wp14:editId="37BE5E2A">
             <wp:extent cx="5943600" cy="5518785"/>
             <wp:effectExtent l="0" t="0" r="0" b="5715"/>
             <wp:docPr id="1" name="Picture 1"/>
@@ -327,7 +785,7 @@
                     <pic:cNvPicPr/>
                   </pic:nvPicPr>
                   <pic:blipFill>
-                    <a:blip r:embed="rId6"/>
+                    <a:blip r:embed="rId10"/>
                     <a:stretch>
                       <a:fillRect/>
                     </a:stretch>
@@ -356,6 +814,7 @@
     </w:p>
     <w:p>
       <w:r>
+        <w:lastRenderedPageBreak/>
         <w:t xml:space="preserve"> </w:t>
       </w:r>
     </w:p>
@@ -560,7 +1019,6 @@
         </w:numPr>
       </w:pPr>
       <w:r>
-        <w:lastRenderedPageBreak/>
         <w:t>calculating statistics per stock</w:t>
       </w:r>
       <w:r>
@@ -646,21 +1104,13 @@
         <w:t>is</w:t>
       </w:r>
       <w:r>
-        <w:t xml:space="preserve"> weak and </w:t>
-      </w:r>
-      <w:proofErr w:type="spellStart"/>
-      <w:r>
-        <w:t>tend</w:t>
+        <w:t xml:space="preserve"> weak and tend</w:t>
       </w:r>
       <w:r>
         <w:t>s</w:t>
       </w:r>
       <w:r>
-        <w:t xml:space="preserve"> </w:t>
-      </w:r>
-      <w:proofErr w:type="spellEnd"/>
-      <w:r>
-        <w:t>to converge quickly to zero.</w:t>
+        <w:t xml:space="preserve"> to converge quickly to zero.</w:t>
       </w:r>
     </w:p>
     <w:p>
@@ -762,15 +1212,7 @@
         </w:numPr>
       </w:pPr>
       <w:r>
-        <w:t xml:space="preserve">The criteria used by the </w:t>
-      </w:r>
-      <w:proofErr w:type="spellStart"/>
-      <w:r>
-        <w:t>backtester</w:t>
-      </w:r>
-      <w:proofErr w:type="spellEnd"/>
-      <w:r>
-        <w:t xml:space="preserve"> to decide which stock is better has a big impact on the final outcome of the </w:t>
+        <w:t xml:space="preserve">The criteria used by the backtester to decide which stock is better has a big impact on the final outcome of the </w:t>
       </w:r>
       <w:r>
         <w:t xml:space="preserve">trading </w:t>
@@ -857,6 +1299,64 @@
         <w:t xml:space="preserve"> the money earned over a three-year period from around $220k to around $320k.</w:t>
       </w:r>
     </w:p>
+    <w:p>
+      <w:pPr>
+        <w:pStyle w:val="ListParagraph"/>
+        <w:ind w:left="360"/>
+      </w:pPr>
+      <w:r>
+        <w:t>Note</w:t>
+      </w:r>
+      <w:r>
+        <w:t>:</w:t>
+      </w:r>
+      <w:r>
+        <w:t xml:space="preserve"> the chart shows the best result so far (1</w:t>
+      </w:r>
+      <w:r>
+        <w:rPr>
+          <w:vertAlign w:val="superscript"/>
+        </w:rPr>
+        <w:t>st</w:t>
+      </w:r>
+      <w:r>
+        <w:t xml:space="preserve"> </w:t>
+      </w:r>
+      <w:proofErr w:type="gramStart"/>
+      <w:r>
+        <w:t>March,</w:t>
+      </w:r>
+      <w:proofErr w:type="gramEnd"/>
+      <w:r>
+        <w:t xml:space="preserve"> 2020). The most recent result (3</w:t>
+      </w:r>
+      <w:r>
+        <w:rPr>
+          <w:vertAlign w:val="superscript"/>
+        </w:rPr>
+        <w:t>rd</w:t>
+      </w:r>
+      <w:r>
+        <w:t xml:space="preserve"> of </w:t>
+      </w:r>
+      <w:proofErr w:type="gramStart"/>
+      <w:r>
+        <w:t>March,</w:t>
+      </w:r>
+      <w:proofErr w:type="gramEnd"/>
+      <w:r>
+        <w:t xml:space="preserve"> 2020) shows an overall result of $280k. Current performance of the trading system falls between 0.4 – 0.5 percent increase a day (compounded!). This may not sound like a lot but is far, far better than what the general stock market returns</w:t>
+      </w:r>
+      <w:r>
+        <w:t xml:space="preserve"> (175 – 250 percent p.a. against 30 percent p.a. in a good year)</w:t>
+      </w:r>
+    </w:p>
+    <w:p>
+      <w:pPr>
+        <w:pStyle w:val="ListParagraph"/>
+        <w:ind w:left="360"/>
+      </w:pPr>
+    </w:p>
     <w:p/>
     <w:p>
       <w:r>
@@ -864,9 +1364,9 @@
           <w:noProof/>
         </w:rPr>
         <w:drawing>
-          <wp:inline distT="0" distB="0" distL="0" distR="0" wp14:anchorId="0E7E8BBE" wp14:editId="11734809">
-            <wp:extent cx="5520147" cy="2954694"/>
-            <wp:effectExtent l="0" t="0" r="4445" b="0"/>
+          <wp:inline distT="0" distB="0" distL="0" distR="0" wp14:anchorId="0E7E8BBE" wp14:editId="578505D3">
+            <wp:extent cx="5233954" cy="2801508"/>
+            <wp:effectExtent l="0" t="0" r="0" b="0"/>
             <wp:docPr id="50" name="Picture 50" descr="A picture containing wall, indoor&#10;&#10;Description automatically generated"/>
             <wp:cNvGraphicFramePr>
               <a:graphicFrameLocks xmlns:a="http://schemas.openxmlformats.org/drawingml/2006/main" noChangeAspect="1"/>
@@ -879,7 +1379,7 @@
                     <pic:cNvPicPr/>
                   </pic:nvPicPr>
                   <pic:blipFill>
-                    <a:blip r:embed="rId7">
+                    <a:blip r:embed="rId11">
                       <a:extLst>
                         <a:ext uri="{28A0092B-C50C-407E-A947-70E740481C1C}">
                           <a14:useLocalDpi xmlns:a14="http://schemas.microsoft.com/office/drawing/2010/main" val="0"/>
@@ -893,7 +1393,7 @@
                   <pic:spPr>
                     <a:xfrm>
                       <a:off x="0" y="0"/>
-                      <a:ext cx="5538140" cy="2964325"/>
+                      <a:ext cx="5310827" cy="2842655"/>
                     </a:xfrm>
                     <a:prstGeom prst="rect">
                       <a:avLst/>
@@ -926,21 +1426,23 @@
         <w:t>shown below in Figure 3.</w:t>
       </w:r>
     </w:p>
-    <w:p/>
-    <w:p>
-      <w:r>
+    <w:p>
+      <w:r>
+        <w:rPr>
+          <w:noProof/>
+        </w:rPr>
         <mc:AlternateContent>
           <mc:Choice Requires="wpg">
             <w:drawing>
-              <wp:anchor distT="0" distB="0" distL="114300" distR="114300" simplePos="0" relativeHeight="251663360" behindDoc="0" locked="0" layoutInCell="1" allowOverlap="1" wp14:anchorId="58C64C8C" wp14:editId="4A7384EE">
+              <wp:anchor distT="0" distB="0" distL="114300" distR="114300" simplePos="0" relativeHeight="251663360" behindDoc="0" locked="0" layoutInCell="1" allowOverlap="1" wp14:anchorId="58C64C8C" wp14:editId="62033C3C">
                 <wp:simplePos x="0" y="0"/>
                 <wp:positionH relativeFrom="column">
                   <wp:posOffset>0</wp:posOffset>
                 </wp:positionH>
                 <wp:positionV relativeFrom="paragraph">
-                  <wp:posOffset>-635</wp:posOffset>
+                  <wp:posOffset>185324</wp:posOffset>
                 </wp:positionV>
-                <wp:extent cx="5099548" cy="4399769"/>
+                <wp:extent cx="4622488" cy="4196142"/>
                 <wp:effectExtent l="0" t="0" r="0" b="0"/>
                 <wp:wrapNone/>
                 <wp:docPr id="44" name="Group 43">
@@ -958,7 +1460,7 @@
                       <wpg:grpSpPr>
                         <a:xfrm>
                           <a:off x="0" y="0"/>
-                          <a:ext cx="5099548" cy="4399769"/>
+                          <a:ext cx="4622488" cy="4196142"/>
                           <a:chOff x="0" y="0"/>
                           <a:chExt cx="5099548" cy="4399769"/>
                         </a:xfrm>
@@ -1320,8 +1822,8 @@
                             </w:p>
                           </w:txbxContent>
                         </wps:txbx>
-                        <wps:bodyPr wrap="none" rtlCol="0">
-                          <a:spAutoFit/>
+                        <wps:bodyPr wrap="square" rtlCol="0">
+                          <a:noAutofit/>
                         </wps:bodyPr>
                       </wps:wsp>
                       <wps:wsp>
@@ -1372,7 +1874,7 @@
                           </w:txbxContent>
                         </wps:txbx>
                         <wps:bodyPr wrap="square" rtlCol="0">
-                          <a:spAutoFit/>
+                          <a:noAutofit/>
                         </wps:bodyPr>
                       </wps:wsp>
                       <wps:wsp>
@@ -1411,7 +1913,7 @@
                           </w:txbxContent>
                         </wps:txbx>
                         <wps:bodyPr wrap="square" rtlCol="0">
-                          <a:spAutoFit/>
+                          <a:noAutofit/>
                         </wps:bodyPr>
                       </wps:wsp>
                       <wps:wsp>
@@ -1810,7 +2312,7 @@
                           </w:txbxContent>
                         </wps:txbx>
                         <wps:bodyPr wrap="square" rtlCol="0">
-                          <a:spAutoFit/>
+                          <a:noAutofit/>
                         </wps:bodyPr>
                       </wps:wsp>
                       <wps:wsp>
@@ -1849,7 +2351,7 @@
                           </w:txbxContent>
                         </wps:txbx>
                         <wps:bodyPr wrap="square" rtlCol="0">
-                          <a:spAutoFit/>
+                          <a:noAutofit/>
                         </wps:bodyPr>
                       </wps:wsp>
                       <wps:wsp>
@@ -2054,7 +2556,7 @@
                         <wps:cNvSpPr txBox="1"/>
                         <wps:spPr>
                           <a:xfrm>
-                            <a:off x="398548" y="4090903"/>
+                            <a:off x="348769" y="4090903"/>
                             <a:ext cx="1450340" cy="308610"/>
                           </a:xfrm>
                           <a:prstGeom prst="rect">
@@ -2071,8 +2573,6 @@
                                   <w:rFonts w:hAnsi="Calibri"/>
                                   <w:color w:val="000000" w:themeColor="text1"/>
                                   <w:kern w:val="24"/>
-                                  <w:sz w:val="28"/>
-                                  <w:szCs w:val="28"/>
                                 </w:rPr>
                                 <w:t>Jupyter</w:t>
                               </w:r>
@@ -2082,16 +2582,14 @@
                                   <w:rFonts w:hAnsi="Calibri"/>
                                   <w:color w:val="000000" w:themeColor="text1"/>
                                   <w:kern w:val="24"/>
-                                  <w:sz w:val="28"/>
-                                  <w:szCs w:val="28"/>
                                 </w:rPr>
                                 <w:t xml:space="preserve"> notebook</w:t>
                               </w:r>
                             </w:p>
                           </w:txbxContent>
                         </wps:txbx>
-                        <wps:bodyPr wrap="none" rtlCol="0">
-                          <a:spAutoFit/>
+                        <wps:bodyPr wrap="square" rtlCol="0">
+                          <a:noAutofit/>
                         </wps:bodyPr>
                       </wps:wsp>
                       <wps:wsp>
@@ -2168,16 +2666,15 @@
                                   <w:rFonts w:hAnsi="Calibri"/>
                                   <w:color w:val="000000" w:themeColor="text1"/>
                                   <w:kern w:val="24"/>
-                                  <w:sz w:val="28"/>
-                                  <w:szCs w:val="28"/>
                                 </w:rPr>
                                 <w:t>Python</w:t>
                               </w:r>
                             </w:p>
+                            <w:p/>
                           </w:txbxContent>
                         </wps:txbx>
-                        <wps:bodyPr wrap="none" rtlCol="0">
-                          <a:spAutoFit/>
+                        <wps:bodyPr wrap="square" rtlCol="0">
+                          <a:noAutofit/>
                         </wps:bodyPr>
                       </wps:wsp>
                       <wps:wsp>
@@ -2254,28 +2751,32 @@
                                   <w:rFonts w:hAnsi="Calibri"/>
                                   <w:color w:val="000000" w:themeColor="text1"/>
                                   <w:kern w:val="24"/>
-                                  <w:sz w:val="28"/>
-                                  <w:szCs w:val="28"/>
                                 </w:rPr>
                                 <w:t>CSV file</w:t>
                               </w:r>
                             </w:p>
                           </w:txbxContent>
                         </wps:txbx>
-                        <wps:bodyPr wrap="none" rtlCol="0">
-                          <a:spAutoFit/>
+                        <wps:bodyPr wrap="square" rtlCol="0">
+                          <a:noAutofit/>
                         </wps:bodyPr>
                       </wps:wsp>
                     </wpg:wgp>
                   </a:graphicData>
                 </a:graphic>
+                <wp14:sizeRelH relativeFrom="margin">
+                  <wp14:pctWidth>0</wp14:pctWidth>
+                </wp14:sizeRelH>
+                <wp14:sizeRelV relativeFrom="margin">
+                  <wp14:pctHeight>0</wp14:pctHeight>
+                </wp14:sizeRelV>
               </wp:anchor>
             </w:drawing>
           </mc:Choice>
           <mc:Fallback>
             <w:pict>
-              <v:group w14:anchorId="58C64C8C" id="Group 43" o:spid="_x0000_s1026" style="position:absolute;margin-left:0;margin-top:-.05pt;width:401.55pt;height:346.45pt;z-index:251663360" coordsize="50995,43997" o:gfxdata="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">
-                <v:rect id="Rectangle 2" o:spid="_x0000_s1027" style="position:absolute;left:879;top:16646;width:19460;height:6214;visibility:visible;mso-wrap-style:square;v-text-anchor:middle" o:gfxdata="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" fillcolor="#bdd6ee [1304]" strokecolor="#1f3763 [1604]" strokeweight="1pt">
+              <v:group w14:anchorId="58C64C8C" id="Group 43" o:spid="_x0000_s1029" style="position:absolute;margin-left:0;margin-top:14.6pt;width:364pt;height:330.4pt;z-index:251663360;mso-position-horizontal-relative:text;mso-position-vertical-relative:text;mso-width-relative:margin;mso-height-relative:margin" coordsize="50995,43997" o:gfxdata="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">
+                <v:rect id="Rectangle 2" o:spid="_x0000_s1030" style="position:absolute;left:879;top:16646;width:19460;height:6214;visibility:visible;mso-wrap-style:square;v-text-anchor:middle" o:gfxdata="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" fillcolor="#bdd6ee [1304]" strokecolor="#1f3763 [1604]" strokeweight="1pt">
                   <v:textbox>
                     <w:txbxContent>
                       <w:p>
@@ -2310,34 +2811,34 @@
                   </v:handles>
                   <o:complex v:ext="view"/>
                 </v:shapetype>
-                <v:shape id="Can 3" o:spid="_x0000_s1028" type="#_x0000_t22" style="position:absolute;left:14712;top:29600;width:3869;height:5041;visibility:visible;mso-wrap-style:square;v-text-anchor:middle" o:gfxdata="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" adj="4144" fillcolor="#c5e0b3 [1305]" strokecolor="#1f3763 [1604]" strokeweight="1pt">
+                <v:shape id="Can 3" o:spid="_x0000_s1031" type="#_x0000_t22" style="position:absolute;left:14712;top:29600;width:3869;height:5041;visibility:visible;mso-wrap-style:square;v-text-anchor:middle" o:gfxdata="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" adj="4144" fillcolor="#c5e0b3 [1305]" strokecolor="#1f3763 [1604]" strokeweight="1pt">
                   <v:stroke joinstyle="miter"/>
                 </v:shape>
-                <v:shape id="Can 4" o:spid="_x0000_s1029" type="#_x0000_t22" style="position:absolute;left:7854;top:29600;width:3869;height:5041;visibility:visible;mso-wrap-style:square;v-text-anchor:middle" o:gfxdata="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" adj="4144" fillcolor="#c5e0b3 [1305]" strokecolor="#1f3763 [1604]" strokeweight="1pt">
+                <v:shape id="Can 4" o:spid="_x0000_s1032" type="#_x0000_t22" style="position:absolute;left:7854;top:29600;width:3869;height:5041;visibility:visible;mso-wrap-style:square;v-text-anchor:middle" o:gfxdata="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" adj="4144" fillcolor="#c5e0b3 [1305]" strokecolor="#1f3763 [1604]" strokeweight="1pt">
                   <v:stroke joinstyle="miter"/>
                 </v:shape>
-                <v:shape id="Can 5" o:spid="_x0000_s1030" type="#_x0000_t22" style="position:absolute;left:1758;top:29600;width:3869;height:5041;visibility:visible;mso-wrap-style:square;v-text-anchor:middle" o:gfxdata="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" adj="4144" fillcolor="#c5e0b3 [1305]" strokecolor="#1f3763 [1604]" strokeweight="1pt">
+                <v:shape id="Can 5" o:spid="_x0000_s1033" type="#_x0000_t22" style="position:absolute;left:1758;top:29600;width:3869;height:5041;visibility:visible;mso-wrap-style:square;v-text-anchor:middle" o:gfxdata="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" adj="4144" fillcolor="#c5e0b3 [1305]" strokecolor="#1f3763 [1604]" strokeweight="1pt">
                   <v:stroke joinstyle="miter"/>
                 </v:shape>
                 <v:shapetype id="_x0000_t32" coordsize="21600,21600" o:spt="32" o:oned="t" path="m,l21600,21600e" filled="f">
                   <v:path arrowok="t" fillok="f" o:connecttype="none"/>
                   <o:lock v:ext="edit" shapetype="t"/>
                 </v:shapetype>
-                <v:shape id="Straight Arrow Connector 6" o:spid="_x0000_s1031" type="#_x0000_t32" style="position:absolute;left:16822;top:23035;width:0;height:6096;visibility:visible;mso-wrap-style:square" o:connectortype="straight" o:gfxdata="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" strokecolor="#4472c4 [3204]" strokeweight="3pt">
+                <v:shape id="Straight Arrow Connector 6" o:spid="_x0000_s1034" type="#_x0000_t32" style="position:absolute;left:16822;top:23035;width:0;height:6096;visibility:visible;mso-wrap-style:square" o:connectortype="straight" o:gfxdata="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" strokecolor="#4472c4 [3204]" strokeweight="3pt">
                   <v:stroke endarrow="block" joinstyle="miter"/>
                 </v:shape>
-                <v:shape id="Straight Arrow Connector 7" o:spid="_x0000_s1032" type="#_x0000_t32" style="position:absolute;left:10023;top:23035;width:0;height:6096;visibility:visible;mso-wrap-style:square" o:connectortype="straight" o:gfxdata="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" strokecolor="#4472c4 [3204]" strokeweight="3pt">
+                <v:shape id="Straight Arrow Connector 7" o:spid="_x0000_s1035" type="#_x0000_t32" style="position:absolute;left:10023;top:23035;width:0;height:6096;visibility:visible;mso-wrap-style:square" o:connectortype="straight" o:gfxdata="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" strokecolor="#4472c4 [3204]" strokeweight="3pt">
                   <v:stroke endarrow="block" joinstyle="miter"/>
                 </v:shape>
-                <v:shape id="Straight Arrow Connector 8" o:spid="_x0000_s1033" type="#_x0000_t32" style="position:absolute;left:3927;top:23035;width:0;height:6096;visibility:visible;mso-wrap-style:square" o:connectortype="straight" o:gfxdata="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" strokecolor="#4472c4 [3204]" strokeweight="3pt">
+                <v:shape id="Straight Arrow Connector 8" o:spid="_x0000_s1036" type="#_x0000_t32" style="position:absolute;left:3927;top:23035;width:0;height:6096;visibility:visible;mso-wrap-style:square" o:connectortype="straight" o:gfxdata="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" strokecolor="#4472c4 [3204]" strokeweight="3pt">
                   <v:stroke endarrow="block" joinstyle="miter"/>
                 </v:shape>
                 <v:shapetype id="_x0000_t202" coordsize="21600,21600" o:spt="202" path="m,l,21600r21600,l21600,xe">
                   <v:stroke joinstyle="miter"/>
                   <v:path gradientshapeok="t" o:connecttype="rect"/>
                 </v:shapetype>
-                <v:shape id="TextBox 12" o:spid="_x0000_s1034" type="#_x0000_t202" style="position:absolute;left:7620;top:35110;width:4475;height:3078;visibility:visible;mso-wrap-style:none;v-text-anchor:top" o:gfxdata="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" filled="f" stroked="f">
-                  <v:textbox style="mso-fit-shape-to-text:t">
+                <v:shape id="TextBox 12" o:spid="_x0000_s1037" type="#_x0000_t202" style="position:absolute;left:7620;top:35110;width:4475;height:3078;visibility:visible;mso-wrap-style:square;v-text-anchor:top" o:gfxdata="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" filled="f" stroked="f">
+                  <v:textbox>
                     <w:txbxContent>
                       <w:p>
                         <w:proofErr w:type="spellStart"/>
@@ -2356,8 +2857,8 @@
                     </w:txbxContent>
                   </v:textbox>
                 </v:shape>
-                <v:shape id="TextBox 13" o:spid="_x0000_s1035" type="#_x0000_t202" style="position:absolute;left:12954;top:35286;width:8557;height:5232;flip:x;visibility:visible;mso-wrap-style:square;v-text-anchor:top" o:gfxdata="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" filled="f" stroked="f">
-                  <v:textbox style="mso-fit-shape-to-text:t">
+                <v:shape id="TextBox 13" o:spid="_x0000_s1038" type="#_x0000_t202" style="position:absolute;left:12954;top:35286;width:8557;height:5232;flip:x;visibility:visible;mso-wrap-style:square;v-text-anchor:top" o:gfxdata="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" filled="f" stroked="f">
+                  <v:textbox>
                     <w:txbxContent>
                       <w:p>
                         <w:r>
@@ -2386,8 +2887,8 @@
                     </w:txbxContent>
                   </v:textbox>
                 </v:shape>
-                <v:shape id="TextBox 14" o:spid="_x0000_s1036" type="#_x0000_t202" style="position:absolute;top:35286;width:8557;height:3078;flip:x;visibility:visible;mso-wrap-style:square;v-text-anchor:top" o:gfxdata="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" filled="f" stroked="f">
-                  <v:textbox style="mso-fit-shape-to-text:t">
+                <v:shape id="TextBox 14" o:spid="_x0000_s1039" type="#_x0000_t202" style="position:absolute;top:35286;width:8557;height:3078;flip:x;visibility:visible;mso-wrap-style:square;v-text-anchor:top" o:gfxdata="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" filled="f" stroked="f">
+                  <v:textbox>
                     <w:txbxContent>
                       <w:p>
                         <w:r>
@@ -2404,7 +2905,7 @@
                     </w:txbxContent>
                   </v:textbox>
                 </v:shape>
-                <v:rect id="Rectangle 12" o:spid="_x0000_s1037" style="position:absolute;left:879;width:19460;height:6213;visibility:visible;mso-wrap-style:square;v-text-anchor:middle" o:gfxdata="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" fillcolor="#f4b083 [1941]" strokecolor="#1f3763 [1604]" strokeweight="1pt">
+                <v:rect id="Rectangle 12" o:spid="_x0000_s1040" style="position:absolute;left:879;width:19460;height:6213;visibility:visible;mso-wrap-style:square;v-text-anchor:middle" o:gfxdata="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" fillcolor="#f4b083 [1941]" strokecolor="#1f3763 [1604]" strokeweight="1pt">
                   <v:textbox>
                     <w:txbxContent>
                       <w:p>
@@ -2427,13 +2928,13 @@
                     </w:txbxContent>
                   </v:textbox>
                 </v:rect>
-                <v:shape id="Can 13" o:spid="_x0000_s1038" type="#_x0000_t22" style="position:absolute;left:37455;top:13364;width:3868;height:5041;visibility:visible;mso-wrap-style:square;v-text-anchor:middle" o:gfxdata="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" adj="4144" fillcolor="#c5e0b3 [1305]" strokecolor="#1f3763 [1604]" strokeweight="1pt">
+                <v:shape id="Can 13" o:spid="_x0000_s1041" type="#_x0000_t22" style="position:absolute;left:37455;top:13364;width:3868;height:5041;visibility:visible;mso-wrap-style:square;v-text-anchor:middle" o:gfxdata="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" adj="4144" fillcolor="#c5e0b3 [1305]" strokecolor="#1f3763 [1604]" strokeweight="1pt">
                   <v:stroke joinstyle="miter"/>
                 </v:shape>
-                <v:shape id="Can 14" o:spid="_x0000_s1039" type="#_x0000_t22" style="position:absolute;left:37103;top:21980;width:3869;height:5041;visibility:visible;mso-wrap-style:square;v-text-anchor:middle" o:gfxdata="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" adj="4144" fillcolor="#c5e0b3 [1305]" strokecolor="#1f3763 [1604]" strokeweight="1pt">
+                <v:shape id="Can 14" o:spid="_x0000_s1042" type="#_x0000_t22" style="position:absolute;left:37103;top:21980;width:3869;height:5041;visibility:visible;mso-wrap-style:square;v-text-anchor:middle" o:gfxdata="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" adj="4144" fillcolor="#c5e0b3 [1305]" strokecolor="#1f3763 [1604]" strokeweight="1pt">
                   <v:stroke joinstyle="miter"/>
                 </v:shape>
-                <v:rect id="Rectangle 15" o:spid="_x0000_s1040" style="position:absolute;left:29307;width:19461;height:6213;visibility:visible;mso-wrap-style:square;v-text-anchor:middle" o:gfxdata="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" fillcolor="#f4b083 [1941]" strokecolor="#4472c4 [3204]" strokeweight="1pt">
+                <v:rect id="Rectangle 15" o:spid="_x0000_s1043" style="position:absolute;left:29307;width:19461;height:6213;visibility:visible;mso-wrap-style:square;v-text-anchor:middle" o:gfxdata="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" fillcolor="#f4b083 [1941]" strokecolor="#4472c4 [3204]" strokeweight="1pt">
                   <v:textbox>
                     <w:txbxContent>
                       <w:p>
@@ -2454,19 +2955,19 @@
                     </w:txbxContent>
                   </v:textbox>
                 </v:rect>
-                <v:shape id="Straight Arrow Connector 16" o:spid="_x0000_s1041" type="#_x0000_t32" style="position:absolute;left:39389;top:6213;width:0;height:6096;visibility:visible;mso-wrap-style:square" o:connectortype="straight" o:gfxdata="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" strokecolor="#4472c4 [3204]" strokeweight="3pt">
+                <v:shape id="Straight Arrow Connector 16" o:spid="_x0000_s1044" type="#_x0000_t32" style="position:absolute;left:39389;top:6213;width:0;height:6096;visibility:visible;mso-wrap-style:square" o:connectortype="straight" o:gfxdata="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" strokecolor="#4472c4 [3204]" strokeweight="3pt">
                   <v:stroke endarrow="block" joinstyle="miter"/>
                 </v:shape>
-                <v:shape id="Straight Arrow Connector 17" o:spid="_x0000_s1042" type="#_x0000_t32" style="position:absolute;left:21101;top:16881;width:15592;height:1758;flip:x;visibility:visible;mso-wrap-style:square" o:connectortype="straight" o:gfxdata="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" strokecolor="#4472c4 [3204]" strokeweight="3pt">
+                <v:shape id="Straight Arrow Connector 17" o:spid="_x0000_s1045" type="#_x0000_t32" style="position:absolute;left:21101;top:16881;width:15592;height:1758;flip:x;visibility:visible;mso-wrap-style:square" o:connectortype="straight" o:gfxdata="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" strokecolor="#4472c4 [3204]" strokeweight="3pt">
                   <v:stroke endarrow="block" joinstyle="miter"/>
                   <o:lock v:ext="edit" shapetype="f"/>
                 </v:shape>
-                <v:shape id="Straight Arrow Connector 18" o:spid="_x0000_s1043" type="#_x0000_t32" style="position:absolute;left:20808;top:21980;width:15181;height:2521;flip:x y;visibility:visible;mso-wrap-style:square" o:connectortype="straight" o:gfxdata="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" strokecolor="#4472c4 [3204]" strokeweight="3pt">
+                <v:shape id="Straight Arrow Connector 18" o:spid="_x0000_s1046" type="#_x0000_t32" style="position:absolute;left:20808;top:21980;width:15181;height:2521;flip:x y;visibility:visible;mso-wrap-style:square" o:connectortype="straight" o:gfxdata="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" strokecolor="#4472c4 [3204]" strokeweight="3pt">
                   <v:stroke endarrow="block" joinstyle="miter"/>
                   <o:lock v:ext="edit" shapetype="f"/>
                 </v:shape>
-                <v:shape id="TextBox 30" o:spid="_x0000_s1044" type="#_x0000_t202" style="position:absolute;left:42437;top:13268;width:8558;height:5232;flip:x;visibility:visible;mso-wrap-style:square;v-text-anchor:top" o:gfxdata="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" filled="f" stroked="f">
-                  <v:textbox style="mso-fit-shape-to-text:t">
+                <v:shape id="TextBox 30" o:spid="_x0000_s1047" type="#_x0000_t202" style="position:absolute;left:42437;top:13268;width:8558;height:5232;flip:x;visibility:visible;mso-wrap-style:square;v-text-anchor:top" o:gfxdata="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" filled="f" stroked="f">
+                  <v:textbox>
                     <w:txbxContent>
                       <w:p>
                         <w:r>
@@ -2495,8 +2996,8 @@
                     </w:txbxContent>
                   </v:textbox>
                 </v:shape>
-                <v:shape id="TextBox 31" o:spid="_x0000_s1045" type="#_x0000_t202" style="position:absolute;left:42085;top:23240;width:8558;height:3078;flip:x;visibility:visible;mso-wrap-style:square;v-text-anchor:top" o:gfxdata="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" filled="f" stroked="f">
-                  <v:textbox style="mso-fit-shape-to-text:t">
+                <v:shape id="TextBox 31" o:spid="_x0000_s1048" type="#_x0000_t202" style="position:absolute;left:42085;top:23240;width:8558;height:3078;flip:x;visibility:visible;mso-wrap-style:square;v-text-anchor:top" o:gfxdata="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" filled="f" stroked="f">
+                  <v:textbox>
                     <w:txbxContent>
                       <w:p>
                         <w:r>
@@ -2513,7 +3014,7 @@
                     </w:txbxContent>
                   </v:textbox>
                 </v:shape>
-                <v:rect id="Rectangle 21" o:spid="_x0000_s1046" style="position:absolute;left:29307;top:31593;width:19461;height:6213;visibility:visible;mso-wrap-style:square;v-text-anchor:middle" o:gfxdata="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" fillcolor="#f4b083 [1941]" strokecolor="#1f3763 [1604]" strokeweight="1pt">
+                <v:rect id="Rectangle 21" o:spid="_x0000_s1049" style="position:absolute;left:29307;top:31593;width:19461;height:6213;visibility:visible;mso-wrap-style:square;v-text-anchor:middle" o:gfxdata="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" fillcolor="#f4b083 [1941]" strokecolor="#1f3763 [1604]" strokeweight="1pt">
                   <v:textbox>
                     <w:txbxContent>
                       <w:p>
@@ -2534,17 +3035,17 @@
                     </w:txbxContent>
                   </v:textbox>
                 </v:rect>
-                <v:shape id="Straight Arrow Connector 22" o:spid="_x0000_s1047" type="#_x0000_t32" style="position:absolute;left:39037;top:27344;width:0;height:4513;flip:y;visibility:visible;mso-wrap-style:square" o:connectortype="straight" o:gfxdata="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" strokecolor="#4472c4 [3204]" strokeweight="3pt">
+                <v:shape id="Straight Arrow Connector 22" o:spid="_x0000_s1050" type="#_x0000_t32" style="position:absolute;left:39037;top:27344;width:0;height:4513;flip:y;visibility:visible;mso-wrap-style:square" o:connectortype="straight" o:gfxdata="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" strokecolor="#4472c4 [3204]" strokeweight="3pt">
                   <v:stroke endarrow="block" joinstyle="miter"/>
                   <o:lock v:ext="edit" shapetype="f"/>
                 </v:shape>
-                <v:shape id="Straight Arrow Connector 23" o:spid="_x0000_s1048" type="#_x0000_t32" style="position:absolute;left:10609;top:7326;width:0;height:9320;flip:y;visibility:visible;mso-wrap-style:square" o:connectortype="straight" o:gfxdata="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" strokecolor="#4472c4 [3204]" strokeweight="3pt">
+                <v:shape id="Straight Arrow Connector 23" o:spid="_x0000_s1051" type="#_x0000_t32" style="position:absolute;left:10609;top:7326;width:0;height:9320;flip:y;visibility:visible;mso-wrap-style:square" o:connectortype="straight" o:gfxdata="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" strokecolor="#4472c4 [3204]" strokeweight="3pt">
                   <v:stroke endarrow="block" joinstyle="miter"/>
                   <o:lock v:ext="edit" shapetype="f"/>
                 </v:shape>
-                <v:rect id="Rectangle 24" o:spid="_x0000_s1049" style="position:absolute;left:1729;top:41528;width:1758;height:1818;visibility:visible;mso-wrap-style:square;v-text-anchor:middle" o:gfxdata="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" fillcolor="#f4b083 [1941]" strokecolor="#1f3763 [1604]" strokeweight="1pt"/>
-                <v:shape id="TextBox 38" o:spid="_x0000_s1050" type="#_x0000_t202" style="position:absolute;left:3985;top:40909;width:14503;height:3086;visibility:visible;mso-wrap-style:none;v-text-anchor:top" o:gfxdata="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" filled="f" stroked="f">
-                  <v:textbox style="mso-fit-shape-to-text:t">
+                <v:rect id="Rectangle 24" o:spid="_x0000_s1052" style="position:absolute;left:1729;top:41528;width:1758;height:1818;visibility:visible;mso-wrap-style:square;v-text-anchor:middle" o:gfxdata="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" fillcolor="#f4b083 [1941]" strokecolor="#1f3763 [1604]" strokeweight="1pt"/>
+                <v:shape id="TextBox 38" o:spid="_x0000_s1053" type="#_x0000_t202" style="position:absolute;left:3487;top:40909;width:14504;height:3086;visibility:visible;mso-wrap-style:square;v-text-anchor:top" o:gfxdata="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" filled="f" stroked="f">
+                  <v:textbox>
                     <w:txbxContent>
                       <w:p>
                         <w:proofErr w:type="spellStart"/>
@@ -2553,8 +3054,6 @@
                             <w:rFonts w:hAnsi="Calibri"/>
                             <w:color w:val="000000" w:themeColor="text1"/>
                             <w:kern w:val="24"/>
-                            <w:sz w:val="28"/>
-                            <w:szCs w:val="28"/>
                           </w:rPr>
                           <w:t>Jupyter</w:t>
                         </w:r>
@@ -2564,8 +3063,6 @@
                             <w:rFonts w:hAnsi="Calibri"/>
                             <w:color w:val="000000" w:themeColor="text1"/>
                             <w:kern w:val="24"/>
-                            <w:sz w:val="28"/>
-                            <w:szCs w:val="28"/>
                           </w:rPr>
                           <w:t xml:space="preserve"> notebook</w:t>
                         </w:r>
@@ -2573,9 +3070,9 @@
                     </w:txbxContent>
                   </v:textbox>
                 </v:shape>
-                <v:rect id="Rectangle 26" o:spid="_x0000_s1051" style="position:absolute;left:21277;top:41528;width:1407;height:1818;visibility:visible;mso-wrap-style:square;v-text-anchor:middle" o:gfxdata="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" fillcolor="#bdd6ee [1304]" strokecolor="#1f3763 [1604]" strokeweight="1pt"/>
-                <v:shape id="TextBox 40" o:spid="_x0000_s1052" type="#_x0000_t202" style="position:absolute;left:23534;top:40911;width:6979;height:3086;visibility:visible;mso-wrap-style:none;v-text-anchor:top" o:gfxdata="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" filled="f" stroked="f">
-                  <v:textbox style="mso-fit-shape-to-text:t">
+                <v:rect id="Rectangle 26" o:spid="_x0000_s1054" style="position:absolute;left:21277;top:41528;width:1407;height:1818;visibility:visible;mso-wrap-style:square;v-text-anchor:middle" o:gfxdata="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" fillcolor="#bdd6ee [1304]" strokecolor="#1f3763 [1604]" strokeweight="1pt"/>
+                <v:shape id="TextBox 40" o:spid="_x0000_s1055" type="#_x0000_t202" style="position:absolute;left:23534;top:40911;width:6979;height:3086;visibility:visible;mso-wrap-style:square;v-text-anchor:top" o:gfxdata="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" filled="f" stroked="f">
+                  <v:textbox>
                     <w:txbxContent>
                       <w:p>
                         <w:r>
@@ -2583,18 +3080,17 @@
                             <w:rFonts w:hAnsi="Calibri"/>
                             <w:color w:val="000000" w:themeColor="text1"/>
                             <w:kern w:val="24"/>
-                            <w:sz w:val="28"/>
-                            <w:szCs w:val="28"/>
                           </w:rPr>
                           <w:t>Python</w:t>
                         </w:r>
                       </w:p>
+                      <w:p/>
                     </w:txbxContent>
                   </v:textbox>
                 </v:shape>
-                <v:rect id="Rectangle 28" o:spid="_x0000_s1053" style="position:absolute;left:31598;top:41528;width:1407;height:1818;visibility:visible;mso-wrap-style:square;v-text-anchor:middle" o:gfxdata="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" fillcolor="#c5e0b3 [1305]" strokecolor="#1f3763 [1604]" strokeweight="1pt"/>
-                <v:shape id="TextBox 42" o:spid="_x0000_s1054" type="#_x0000_t202" style="position:absolute;left:33498;top:40909;width:7239;height:3086;visibility:visible;mso-wrap-style:none;v-text-anchor:top" o:gfxdata="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" filled="f" stroked="f">
-                  <v:textbox style="mso-fit-shape-to-text:t">
+                <v:rect id="Rectangle 28" o:spid="_x0000_s1056" style="position:absolute;left:31598;top:41528;width:1407;height:1818;visibility:visible;mso-wrap-style:square;v-text-anchor:middle" o:gfxdata="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" fillcolor="#c5e0b3 [1305]" strokecolor="#1f3763 [1604]" strokeweight="1pt"/>
+                <v:shape id="TextBox 42" o:spid="_x0000_s1057" type="#_x0000_t202" style="position:absolute;left:33498;top:40909;width:7239;height:3086;visibility:visible;mso-wrap-style:square;v-text-anchor:top" o:gfxdata="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" filled="f" stroked="f">
+                  <v:textbox>
                     <w:txbxContent>
                       <w:p>
                         <w:r>
@@ -2602,8 +3098,6 @@
                             <w:rFonts w:hAnsi="Calibri"/>
                             <w:color w:val="000000" w:themeColor="text1"/>
                             <w:kern w:val="24"/>
-                            <w:sz w:val="28"/>
-                            <w:szCs w:val="28"/>
                           </w:rPr>
                           <w:t>CSV file</w:t>
                         </w:r>
@@ -2640,7 +3134,6 @@
     <w:p/>
     <w:p/>
     <w:p/>
-    <w:p/>
     <w:p>
       <w:r>
         <w:t>Figure 3: Blueprint Implemented Trading System.</w:t>
@@ -2655,35 +3148,22 @@
     <w:p/>
     <w:p>
       <w:r>
-        <w:t xml:space="preserve">The </w:t>
+        <w:t>The back</w:t>
+      </w:r>
+      <w:r>
+        <w:t>t</w:t>
+      </w:r>
+      <w:r>
+        <w:t xml:space="preserve">ester is implemented in Python and contains all the code. The </w:t>
       </w:r>
       <w:proofErr w:type="spellStart"/>
       <w:r>
-        <w:t>back</w:t>
-      </w:r>
-      <w:r>
-        <w:t>t</w:t>
-      </w:r>
-      <w:r>
-        <w:t>ester</w:t>
+        <w:t>backtest</w:t>
       </w:r>
       <w:proofErr w:type="spellEnd"/>
       <w:r>
-        <w:t xml:space="preserve"> is implemented in Python and contains all the code. The </w:t>
-      </w:r>
-      <w:proofErr w:type="spellStart"/>
-      <w:r>
-        <w:t>backtest</w:t>
-      </w:r>
-      <w:proofErr w:type="spellEnd"/>
-      <w:r>
-        <w:t xml:space="preserve"> notebook simply makes a call to </w:t>
-      </w:r>
-      <w:proofErr w:type="spellStart"/>
-      <w:r>
-        <w:t>backtester</w:t>
-      </w:r>
-      <w:proofErr w:type="spellEnd"/>
+        <w:t xml:space="preserve"> notebook simply makes a call to backtester</w:t>
+      </w:r>
       <w:r>
         <w:t xml:space="preserve"> </w:t>
       </w:r>
@@ -2691,15 +3171,7 @@
         <w:t>to do all the work. The notebook is mainly used for presentation purposes</w:t>
       </w:r>
       <w:r>
-        <w:t xml:space="preserve"> and easy access to the </w:t>
-      </w:r>
-      <w:proofErr w:type="spellStart"/>
-      <w:r>
-        <w:t>backtester</w:t>
-      </w:r>
-      <w:proofErr w:type="spellEnd"/>
-      <w:r>
-        <w:t>.</w:t>
+        <w:t xml:space="preserve"> and easy access to the backtester.</w:t>
       </w:r>
     </w:p>
     <w:p/>
@@ -2718,11 +3190,6 @@
       </w:r>
     </w:p>
     <w:p/>
-    <w:p>
-      <w:r>
-        <w:br/>
-      </w:r>
-    </w:p>
     <w:p>
       <w:pPr>
         <w:rPr>
@@ -2739,7 +3206,6 @@
           <w:sz w:val="32"/>
           <w:szCs w:val="32"/>
         </w:rPr>
-        <w:lastRenderedPageBreak/>
         <w:t>Limitations and Issues</w:t>
       </w:r>
     </w:p>
@@ -2789,21 +3255,13 @@
         </w:numPr>
       </w:pPr>
       <w:r>
-        <w:t xml:space="preserve">The </w:t>
-      </w:r>
-      <w:proofErr w:type="spellStart"/>
-      <w:r>
-        <w:t>bac</w:t>
+        <w:t>The bac</w:t>
       </w:r>
       <w:r>
         <w:t>kt</w:t>
       </w:r>
       <w:r>
-        <w:t>ester</w:t>
-      </w:r>
-      <w:proofErr w:type="spellEnd"/>
-      <w:r>
-        <w:t xml:space="preserve"> </w:t>
+        <w:t xml:space="preserve">ester </w:t>
       </w:r>
       <w:r>
         <w:t>function exceeds 200 lines of actual code (no comments) and needs to be broken up in</w:t>
@@ -2971,15 +3429,7 @@
         </w:numPr>
       </w:pPr>
       <w:r>
-        <w:t xml:space="preserve">The trading system does currently not schedule the </w:t>
-      </w:r>
-      <w:proofErr w:type="spellStart"/>
-      <w:r>
-        <w:t>backtester</w:t>
-      </w:r>
-      <w:proofErr w:type="spellEnd"/>
-      <w:r>
-        <w:t xml:space="preserve"> in the background. This has to do with issues of starting a notebook in batch. This can be done, but it is easier to schedule a python job in the background. </w:t>
+        <w:t xml:space="preserve">The trading system does currently not schedule the backtester in the background. This has to do with issues of starting a notebook in batch. This can be done, but it is easier to schedule a python job in the background. </w:t>
       </w:r>
     </w:p>
     <w:p>
@@ -3045,6 +3495,7 @@
         </w:numPr>
       </w:pPr>
       <w:r>
+        <w:lastRenderedPageBreak/>
         <w:t xml:space="preserve">The trading system has currently only 436 stocks that meet the heuristic </w:t>
       </w:r>
       <w:r>
@@ -3074,16 +3525,15 @@
         <w:t>Version 2 Blueprint</w:t>
       </w:r>
     </w:p>
-    <w:p/>
     <w:p>
       <w:r>
         <w:t xml:space="preserve">To address these limitations and issues, we will have to make changes to the current trading system. The envisaged </w:t>
       </w:r>
       <w:r>
-        <w:t>blueprint is shown on the</w:t>
-      </w:r>
-      <w:r>
-        <w:t xml:space="preserve"> next page</w:t>
+        <w:t xml:space="preserve">blueprint is shown </w:t>
+      </w:r>
+      <w:r>
+        <w:t>below</w:t>
       </w:r>
       <w:r>
         <w:t xml:space="preserve"> (figure 4</w:t>
@@ -3108,9 +3558,9 @@
       <w:r>
         <w:t xml:space="preserve"> will contain functions to smooth the close price curve of stocks, a weight of evidence balanced scorecard, and so on.</w:t>
       </w:r>
-    </w:p>
-    <w:p/>
-    <w:p>
+      <w:r>
+        <w:t xml:space="preserve"> </w:t>
+      </w:r>
       <w:r>
         <w:t xml:space="preserve">The profit and loss functionality will be provided in PnL.py. </w:t>
       </w:r>
@@ -3138,116 +3588,35 @@
       <w:r>
         <w:t>tickers.</w:t>
       </w:r>
-    </w:p>
-    <w:p/>
-    <w:p>
-      <w:r>
-        <w:t xml:space="preserve">The possible trades information is used in turn by heuristic.py to generate statistics per stock ticker. The ticker stats CSV file will have a flag whether or not a particular stock is a good stock. A good stock means that the </w:t>
-      </w:r>
-      <w:proofErr w:type="spellStart"/>
-      <w:r>
-        <w:t>backtester</w:t>
-      </w:r>
-      <w:proofErr w:type="spellEnd"/>
-      <w:r>
-        <w:t xml:space="preserve"> can trade in the stock.</w:t>
-      </w:r>
-    </w:p>
-    <w:p/>
-    <w:p>
-      <w:r>
-        <w:t xml:space="preserve">The code that exists in data quality notebook will be transported into a python file that </w:t>
-      </w:r>
-      <w:r>
-        <w:t>runs</w:t>
-      </w:r>
-      <w:r>
-        <w:t xml:space="preserve"> periodically in the background. The </w:t>
-      </w:r>
-      <w:r>
-        <w:t xml:space="preserve">program </w:t>
-      </w:r>
-      <w:r>
-        <w:t xml:space="preserve">will </w:t>
-      </w:r>
-      <w:r>
-        <w:t xml:space="preserve">check for stocks that contain zero close prices. It will issue a warning if new stock with problems are identified. The program takes </w:t>
-      </w:r>
-      <w:r>
-        <w:t>a</w:t>
-      </w:r>
-      <w:r>
-        <w:t xml:space="preserve"> list of stocks as input.</w:t>
-      </w:r>
-    </w:p>
-    <w:p/>
-    <w:p>
-      <w:r>
-        <w:t xml:space="preserve">The </w:t>
-      </w:r>
-      <w:proofErr w:type="spellStart"/>
-      <w:r>
-        <w:t>backtester</w:t>
-      </w:r>
-      <w:proofErr w:type="spellEnd"/>
-      <w:r>
-        <w:t xml:space="preserve"> will reside in strategy.py. The </w:t>
-      </w:r>
-      <w:r>
-        <w:t>module</w:t>
-      </w:r>
-      <w:r>
-        <w:t xml:space="preserve"> will also contain buy and sell</w:t>
-      </w:r>
       <w:r>
         <w:t xml:space="preserve"> </w:t>
       </w:r>
       <w:r>
-        <w:t>recommendations</w:t>
-      </w:r>
-      <w:r>
-        <w:t xml:space="preserve"> functionality</w:t>
-      </w:r>
-      <w:r>
-        <w:t xml:space="preserve">. At the end of the run, it will print out </w:t>
-      </w:r>
-      <w:r>
-        <w:t>the</w:t>
-      </w:r>
-      <w:r>
-        <w:t xml:space="preserve"> buy and sell recommendations. It will provide a chart of the </w:t>
-      </w:r>
-      <w:proofErr w:type="spellStart"/>
-      <w:r>
-        <w:t>backtest</w:t>
-      </w:r>
-      <w:r>
-        <w:t>ing</w:t>
-      </w:r>
-      <w:proofErr w:type="spellEnd"/>
-      <w:r>
-        <w:t xml:space="preserve"> results (saved as an image file). </w:t>
-      </w:r>
-    </w:p>
-    <w:p/>
-    <w:p>
-      <w:r>
+        <w:t>The possible trades information is used in turn by heuristic.py to generate statistics per stock ticker. The ticker stats CSV file will have a flag whether or not a particular stock is a good stock. A good stock means that the backtester can trade in the stock.</w:t>
+      </w:r>
+    </w:p>
+    <w:p/>
+    <w:p>
+      <w:r>
+        <w:rPr>
+          <w:noProof/>
+        </w:rPr>
         <mc:AlternateContent>
           <mc:Choice Requires="wpg">
             <w:drawing>
-              <wp:anchor distT="0" distB="0" distL="114300" distR="114300" simplePos="0" relativeHeight="251661312" behindDoc="0" locked="0" layoutInCell="1" allowOverlap="1" wp14:anchorId="54C89703" wp14:editId="2BB9FC6A">
+              <wp:anchor distT="0" distB="0" distL="114300" distR="114300" simplePos="0" relativeHeight="251661312" behindDoc="0" locked="0" layoutInCell="1" allowOverlap="1" wp14:anchorId="54C89703" wp14:editId="6CB2E6D3">
                 <wp:simplePos x="0" y="0"/>
                 <wp:positionH relativeFrom="column">
-                  <wp:posOffset>41910</wp:posOffset>
+                  <wp:posOffset>0</wp:posOffset>
                 </wp:positionH>
                 <wp:positionV relativeFrom="paragraph">
-                  <wp:posOffset>695133</wp:posOffset>
+                  <wp:posOffset>115551</wp:posOffset>
                 </wp:positionV>
-                <wp:extent cx="6239896" cy="3718161"/>
-                <wp:effectExtent l="0" t="0" r="0" b="0"/>
+                <wp:extent cx="5705183" cy="3578875"/>
+                <wp:effectExtent l="0" t="0" r="0" b="2540"/>
                 <wp:wrapNone/>
                 <wp:docPr id="51" name="Group 63"/>
-                <wp:cNvGraphicFramePr xmlns:a="http://schemas.openxmlformats.org/drawingml/2006/main"/>
+                <wp:cNvGraphicFramePr/>
                 <a:graphic xmlns:a="http://schemas.openxmlformats.org/drawingml/2006/main">
                   <a:graphicData uri="http://schemas.microsoft.com/office/word/2010/wordprocessingGroup">
                     <wpg:wgp>
@@ -3255,9 +3624,9 @@
                       <wpg:grpSpPr>
                         <a:xfrm>
                           <a:off x="0" y="0"/>
-                          <a:ext cx="6239896" cy="3718161"/>
+                          <a:ext cx="5705183" cy="3578875"/>
                           <a:chOff x="0" y="0"/>
-                          <a:chExt cx="6239896" cy="3718161"/>
+                          <a:chExt cx="6239896" cy="3686637"/>
                         </a:xfrm>
                       </wpg:grpSpPr>
                       <wps:wsp>
@@ -3458,7 +3827,7 @@
                           </w:txbxContent>
                         </wps:txbx>
                         <wps:bodyPr wrap="square" rtlCol="0">
-                          <a:spAutoFit/>
+                          <a:noAutofit/>
                         </wps:bodyPr>
                       </wps:wsp>
                       <wps:wsp>
@@ -3503,7 +3872,7 @@
                           </w:txbxContent>
                         </wps:txbx>
                         <wps:bodyPr wrap="square" rtlCol="0">
-                          <a:spAutoFit/>
+                          <a:noAutofit/>
                         </wps:bodyPr>
                       </wps:wsp>
                       <wps:wsp>
@@ -3699,7 +4068,7 @@
                           </w:txbxContent>
                         </wps:txbx>
                         <wps:bodyPr wrap="square" rtlCol="0">
-                          <a:spAutoFit/>
+                          <a:noAutofit/>
                         </wps:bodyPr>
                       </wps:wsp>
                       <wps:wsp>
@@ -3732,7 +4101,7 @@
                           </w:txbxContent>
                         </wps:txbx>
                         <wps:bodyPr wrap="square" rtlCol="0">
-                          <a:spAutoFit/>
+                          <a:noAutofit/>
                         </wps:bodyPr>
                       </wps:wsp>
                       <wps:wsp>
@@ -3910,8 +4279,8 @@
                             </w:p>
                           </w:txbxContent>
                         </wps:txbx>
-                        <wps:bodyPr wrap="none" rtlCol="0">
-                          <a:spAutoFit/>
+                        <wps:bodyPr wrap="square" rtlCol="0">
+                          <a:noAutofit/>
                         </wps:bodyPr>
                       </wps:wsp>
                       <wps:wsp>
@@ -3960,8 +4329,8 @@
                         <wps:cNvSpPr txBox="1"/>
                         <wps:spPr>
                           <a:xfrm>
-                            <a:off x="2831233" y="3409551"/>
-                            <a:ext cx="697865" cy="308610"/>
+                            <a:off x="2830887" y="3409142"/>
+                            <a:ext cx="746163" cy="277495"/>
                           </a:xfrm>
                           <a:prstGeom prst="rect">
                             <a:avLst/>
@@ -3976,16 +4345,14 @@
                                   <w:rFonts w:hAnsi="Calibri"/>
                                   <w:color w:val="000000" w:themeColor="text1"/>
                                   <w:kern w:val="24"/>
-                                  <w:sz w:val="28"/>
-                                  <w:szCs w:val="28"/>
                                 </w:rPr>
                                 <w:t>Python</w:t>
                               </w:r>
                             </w:p>
                           </w:txbxContent>
                         </wps:txbx>
-                        <wps:bodyPr wrap="none" rtlCol="0">
-                          <a:spAutoFit/>
+                        <wps:bodyPr wrap="square" rtlCol="0">
+                          <a:noAutofit/>
                         </wps:bodyPr>
                       </wps:wsp>
                       <wps:wsp>
@@ -4034,8 +4401,8 @@
                         <wps:cNvSpPr txBox="1"/>
                         <wps:spPr>
                           <a:xfrm>
-                            <a:off x="4675599" y="3393475"/>
-                            <a:ext cx="723900" cy="308610"/>
+                            <a:off x="4675310" y="3393443"/>
+                            <a:ext cx="646430" cy="277495"/>
                           </a:xfrm>
                           <a:prstGeom prst="rect">
                             <a:avLst/>
@@ -4050,16 +4417,14 @@
                                   <w:rFonts w:hAnsi="Calibri"/>
                                   <w:color w:val="000000" w:themeColor="text1"/>
                                   <w:kern w:val="24"/>
-                                  <w:sz w:val="28"/>
-                                  <w:szCs w:val="28"/>
                                 </w:rPr>
                                 <w:t>CSV file</w:t>
                               </w:r>
                             </w:p>
                           </w:txbxContent>
                         </wps:txbx>
-                        <wps:bodyPr wrap="none" rtlCol="0">
-                          <a:spAutoFit/>
+                        <wps:bodyPr wrap="square" rtlCol="0">
+                          <a:noAutofit/>
                         </wps:bodyPr>
                       </wps:wsp>
                       <wps:wsp>
@@ -4523,27 +4888,33 @@
                     </wpg:wgp>
                   </a:graphicData>
                 </a:graphic>
+                <wp14:sizeRelH relativeFrom="margin">
+                  <wp14:pctWidth>0</wp14:pctWidth>
+                </wp14:sizeRelH>
+                <wp14:sizeRelV relativeFrom="margin">
+                  <wp14:pctHeight>0</wp14:pctHeight>
+                </wp14:sizeRelV>
               </wp:anchor>
             </w:drawing>
           </mc:Choice>
           <mc:Fallback>
             <w:pict>
-              <v:group w14:anchorId="54C89703" id="Group 63" o:spid="_x0000_s1055" style="position:absolute;margin-left:3.3pt;margin-top:54.75pt;width:491.35pt;height:292.75pt;z-index:251661312" coordsize="62398,37181" o:gfxdata="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">
-                <v:shape id="Can 52" o:spid="_x0000_s1056" type="#_x0000_t22" style="position:absolute;left:54954;top:13921;width:3869;height:5041;visibility:visible;mso-wrap-style:square;v-text-anchor:middle" o:gfxdata="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" adj="4144" fillcolor="#c5e0b3 [1305]" strokecolor="#1f3763 [1604]" strokeweight="1pt">
+              <v:group w14:anchorId="54C89703" id="Group 63" o:spid="_x0000_s1058" style="position:absolute;margin-left:0;margin-top:9.1pt;width:449.25pt;height:281.8pt;z-index:251661312;mso-position-horizontal-relative:text;mso-position-vertical-relative:text;mso-width-relative:margin;mso-height-relative:margin" coordsize="62398,36866" o:gfxdata="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">
+                <v:shape id="Can 52" o:spid="_x0000_s1059" type="#_x0000_t22" style="position:absolute;left:54954;top:13921;width:3869;height:5041;visibility:visible;mso-wrap-style:square;v-text-anchor:middle" o:gfxdata="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" adj="4144" fillcolor="#c5e0b3 [1305]" strokecolor="#1f3763 [1604]" strokeweight="1pt">
                   <v:stroke joinstyle="miter"/>
                 </v:shape>
-                <v:shape id="Can 53" o:spid="_x0000_s1057" type="#_x0000_t22" style="position:absolute;left:54544;top:586;width:3869;height:5041;visibility:visible;mso-wrap-style:square;v-text-anchor:middle" o:gfxdata="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" adj="4144" fillcolor="#c5e0b3 [1305]" strokecolor="#1f3763 [1604]" strokeweight="1pt">
+                <v:shape id="Can 53" o:spid="_x0000_s1060" type="#_x0000_t22" style="position:absolute;left:54544;top:586;width:3869;height:5041;visibility:visible;mso-wrap-style:square;v-text-anchor:middle" o:gfxdata="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" adj="4144" fillcolor="#c5e0b3 [1305]" strokecolor="#1f3763 [1604]" strokeweight="1pt">
                   <v:stroke joinstyle="miter"/>
                 </v:shape>
-                <v:shape id="Can 54" o:spid="_x0000_s1058" type="#_x0000_t22" style="position:absolute;left:1028;top:21233;width:3869;height:5041;visibility:visible;mso-wrap-style:square;v-text-anchor:middle" o:gfxdata="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" adj="4144" fillcolor="#c5e0b3 [1305]" strokecolor="#1f3763 [1604]" strokeweight="1pt">
+                <v:shape id="Can 54" o:spid="_x0000_s1061" type="#_x0000_t22" style="position:absolute;left:1028;top:21233;width:3869;height:5041;visibility:visible;mso-wrap-style:square;v-text-anchor:middle" o:gfxdata="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" adj="4144" fillcolor="#c5e0b3 [1305]" strokecolor="#1f3763 [1604]" strokeweight="1pt">
                   <v:stroke joinstyle="miter"/>
                 </v:shape>
-                <v:shape id="Straight Arrow Connector 55" o:spid="_x0000_s1059" type="#_x0000_t32" style="position:absolute;left:19961;top:22846;width:8350;height:101;flip:x;visibility:visible;mso-wrap-style:square" o:connectortype="straight" o:gfxdata="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" strokecolor="#4472c4 [3204]" strokeweight="3pt">
+                <v:shape id="Straight Arrow Connector 55" o:spid="_x0000_s1062" type="#_x0000_t32" style="position:absolute;left:19961;top:22846;width:8350;height:101;flip:x;visibility:visible;mso-wrap-style:square" o:connectortype="straight" o:gfxdata="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" strokecolor="#4472c4 [3204]" strokeweight="3pt">
                   <v:stroke endarrow="block" joinstyle="miter"/>
                   <o:lock v:ext="edit" shapetype="f"/>
                 </v:shape>
-                <v:shape id="TextBox 12" o:spid="_x0000_s1060" type="#_x0000_t202" style="position:absolute;left:53841;top:19034;width:8557;height:5232;flip:x;visibility:visible;mso-wrap-style:square;v-text-anchor:top" o:gfxdata="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" filled="f" stroked="f">
-                  <v:textbox style="mso-fit-shape-to-text:t">
+                <v:shape id="TextBox 12" o:spid="_x0000_s1063" type="#_x0000_t202" style="position:absolute;left:53841;top:19034;width:8557;height:5232;flip:x;visibility:visible;mso-wrap-style:square;v-text-anchor:top" o:gfxdata="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" filled="f" stroked="f">
+                  <v:textbox>
                     <w:txbxContent>
                       <w:p>
                         <w:r>
@@ -4572,8 +4943,8 @@
                     </w:txbxContent>
                   </v:textbox>
                 </v:shape>
-                <v:shape id="TextBox 13" o:spid="_x0000_s1061" type="#_x0000_t202" style="position:absolute;left:49796;top:5670;width:11547;height:3078;flip:x;visibility:visible;mso-wrap-style:square;v-text-anchor:top" o:gfxdata="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" filled="f" stroked="f">
-                  <v:textbox style="mso-fit-shape-to-text:t">
+                <v:shape id="TextBox 13" o:spid="_x0000_s1064" type="#_x0000_t202" style="position:absolute;left:49796;top:5670;width:11547;height:3078;flip:x;visibility:visible;mso-wrap-style:square;v-text-anchor:top" o:gfxdata="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" filled="f" stroked="f">
+                  <v:textbox>
                     <w:txbxContent>
                       <w:p>
                         <w:proofErr w:type="spellStart"/>
@@ -4602,7 +4973,7 @@
                     </w:txbxContent>
                   </v:textbox>
                 </v:shape>
-                <v:rect id="Rectangle 58" o:spid="_x0000_s1062" style="position:absolute;left:32;top:10697;width:19460;height:6213;visibility:visible;mso-wrap-style:square;v-text-anchor:middle" o:gfxdata="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" fillcolor="#bdd6ee [1304]" strokecolor="#1f3763 [1604]" strokeweight="1pt">
+                <v:rect id="Rectangle 58" o:spid="_x0000_s1065" style="position:absolute;left:32;top:10697;width:19460;height:6213;visibility:visible;mso-wrap-style:square;v-text-anchor:middle" o:gfxdata="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" fillcolor="#bdd6ee [1304]" strokecolor="#1f3763 [1604]" strokeweight="1pt">
                   <v:textbox>
                     <w:txbxContent>
                       <w:p>
@@ -4623,10 +4994,10 @@
                     </w:txbxContent>
                   </v:textbox>
                 </v:rect>
-                <v:shape id="Can 59" o:spid="_x0000_s1063" type="#_x0000_t22" style="position:absolute;left:15386;top:21021;width:3869;height:5041;visibility:visible;mso-wrap-style:square;v-text-anchor:middle" o:gfxdata="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" adj="4144" fillcolor="#c5e0b3 [1305]" strokecolor="#1f3763 [1604]" strokeweight="1pt">
+                <v:shape id="Can 59" o:spid="_x0000_s1066" type="#_x0000_t22" style="position:absolute;left:15386;top:21021;width:3869;height:5041;visibility:visible;mso-wrap-style:square;v-text-anchor:middle" o:gfxdata="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" adj="4144" fillcolor="#c5e0b3 [1305]" strokecolor="#1f3763 [1604]" strokeweight="1pt">
                   <v:stroke joinstyle="miter"/>
                 </v:shape>
-                <v:rect id="Rectangle 60" o:spid="_x0000_s1064" style="position:absolute;left:28460;width:19460;height:6213;visibility:visible;mso-wrap-style:square;v-text-anchor:middle" o:gfxdata="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" fillcolor="#bdd6ee [1304]" strokecolor="#1f3763 [1604]" strokeweight="1pt">
+                <v:rect id="Rectangle 60" o:spid="_x0000_s1067" style="position:absolute;left:28460;width:19460;height:6213;visibility:visible;mso-wrap-style:square;v-text-anchor:middle" o:gfxdata="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" fillcolor="#bdd6ee [1304]" strokecolor="#1f3763 [1604]" strokeweight="1pt">
                   <v:textbox>
                     <w:txbxContent>
                       <w:p>
@@ -4649,8 +5020,8 @@
                     </w:txbxContent>
                   </v:textbox>
                 </v:rect>
-                <v:shape id="TextBox 21" o:spid="_x0000_s1065" type="#_x0000_t202" style="position:absolute;left:12565;top:26150;width:10124;height:3078;flip:x;visibility:visible;mso-wrap-style:square;v-text-anchor:top" o:gfxdata="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" filled="f" stroked="f">
-                  <v:textbox style="mso-fit-shape-to-text:t">
+                <v:shape id="TextBox 21" o:spid="_x0000_s1068" type="#_x0000_t202" style="position:absolute;left:12565;top:26150;width:10124;height:3078;flip:x;visibility:visible;mso-wrap-style:square;v-text-anchor:top" o:gfxdata="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" filled="f" stroked="f">
+                  <v:textbox>
                     <w:txbxContent>
                       <w:p>
                         <w:r>
@@ -4667,8 +5038,8 @@
                     </w:txbxContent>
                   </v:textbox>
                 </v:shape>
-                <v:shape id="TextBox 22" o:spid="_x0000_s1066" type="#_x0000_t202" style="position:absolute;left:4595;top:22332;width:8558;height:3078;flip:x;visibility:visible;mso-wrap-style:square;v-text-anchor:top" o:gfxdata="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" filled="f" stroked="f">
-                  <v:textbox style="mso-fit-shape-to-text:t">
+                <v:shape id="TextBox 22" o:spid="_x0000_s1069" type="#_x0000_t202" style="position:absolute;left:4595;top:22332;width:8558;height:3078;flip:x;visibility:visible;mso-wrap-style:square;v-text-anchor:top" o:gfxdata="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" filled="f" stroked="f">
+                  <v:textbox>
                     <w:txbxContent>
                       <w:p>
                         <w:r>
@@ -4685,7 +5056,7 @@
                     </w:txbxContent>
                   </v:textbox>
                 </v:shape>
-                <v:rect id="Rectangle 63" o:spid="_x0000_s1067" style="position:absolute;top:30319;width:19460;height:6213;visibility:visible;mso-wrap-style:square;v-text-anchor:middle" o:gfxdata="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" fillcolor="#bdd6ee [1304]" strokecolor="#1f3763 [1604]" strokeweight="1pt">
+                <v:rect id="Rectangle 63" o:spid="_x0000_s1070" style="position:absolute;top:30319;width:19460;height:6213;visibility:visible;mso-wrap-style:square;v-text-anchor:middle" o:gfxdata="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" fillcolor="#bdd6ee [1304]" strokecolor="#1f3763 [1604]" strokeweight="1pt">
                   <v:textbox>
                     <w:txbxContent>
                       <w:p>
@@ -4706,13 +5077,13 @@
                     </w:txbxContent>
                   </v:textbox>
                 </v:rect>
-                <v:shape id="Straight Arrow Connector 64" o:spid="_x0000_s1068" type="#_x0000_t32" style="position:absolute;left:2640;top:26582;width:0;height:3737;flip:y;visibility:visible;mso-wrap-style:square" o:connectortype="straight" o:gfxdata="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" strokecolor="#4472c4 [3204]" strokeweight="3pt">
+                <v:shape id="Straight Arrow Connector 64" o:spid="_x0000_s1071" type="#_x0000_t32" style="position:absolute;left:2640;top:26582;width:0;height:3737;flip:y;visibility:visible;mso-wrap-style:square" o:connectortype="straight" o:gfxdata="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" strokecolor="#4472c4 [3204]" strokeweight="3pt">
                   <v:stroke endarrow="block" joinstyle="miter"/>
                   <o:lock v:ext="edit" shapetype="f"/>
                 </v:shape>
-                <v:rect id="Rectangle 65" o:spid="_x0000_s1069" style="position:absolute;left:26054;top:30789;width:1759;height:1817;visibility:visible;mso-wrap-style:square;v-text-anchor:middle" o:gfxdata="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" fillcolor="#f4b083 [1941]" strokecolor="#1f3763 [1604]" strokeweight="1pt"/>
-                <v:shape id="TextBox 27" o:spid="_x0000_s1070" type="#_x0000_t202" style="position:absolute;left:28309;top:30170;width:14503;height:3086;visibility:visible;mso-wrap-style:none;v-text-anchor:top" o:gfxdata="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" filled="f" stroked="f">
-                  <v:textbox style="mso-fit-shape-to-text:t">
+                <v:rect id="Rectangle 65" o:spid="_x0000_s1072" style="position:absolute;left:26054;top:30789;width:1759;height:1817;visibility:visible;mso-wrap-style:square;v-text-anchor:middle" o:gfxdata="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" fillcolor="#f4b083 [1941]" strokecolor="#1f3763 [1604]" strokeweight="1pt"/>
+                <v:shape id="TextBox 27" o:spid="_x0000_s1073" type="#_x0000_t202" style="position:absolute;left:28309;top:30170;width:14503;height:3086;visibility:visible;mso-wrap-style:square;v-text-anchor:top" o:gfxdata="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" filled="f" stroked="f">
+                  <v:textbox>
                     <w:txbxContent>
                       <w:p>
                         <w:proofErr w:type="spellStart"/>
@@ -4741,9 +5112,9 @@
                     </w:txbxContent>
                   </v:textbox>
                 </v:shape>
-                <v:rect id="Rectangle 67" o:spid="_x0000_s1071" style="position:absolute;left:26054;top:34714;width:1407;height:1818;visibility:visible;mso-wrap-style:square;v-text-anchor:middle" o:gfxdata="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" fillcolor="#bdd6ee [1304]" strokecolor="#1f3763 [1604]" strokeweight="1pt"/>
-                <v:shape id="TextBox 29" o:spid="_x0000_s1072" type="#_x0000_t202" style="position:absolute;left:28312;top:34095;width:6978;height:3086;visibility:visible;mso-wrap-style:none;v-text-anchor:top" o:gfxdata="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" filled="f" stroked="f">
-                  <v:textbox style="mso-fit-shape-to-text:t">
+                <v:rect id="Rectangle 67" o:spid="_x0000_s1074" style="position:absolute;left:26054;top:34714;width:1407;height:1818;visibility:visible;mso-wrap-style:square;v-text-anchor:middle" o:gfxdata="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" fillcolor="#bdd6ee [1304]" strokecolor="#1f3763 [1604]" strokeweight="1pt"/>
+                <v:shape id="TextBox 29" o:spid="_x0000_s1075" type="#_x0000_t202" style="position:absolute;left:28308;top:34091;width:7462;height:2775;visibility:visible;mso-wrap-style:square;v-text-anchor:top" o:gfxdata="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" filled="f" stroked="f">
+                  <v:textbox>
                     <w:txbxContent>
                       <w:p>
                         <w:r>
@@ -4751,8 +5122,6 @@
                             <w:rFonts w:hAnsi="Calibri"/>
                             <w:color w:val="000000" w:themeColor="text1"/>
                             <w:kern w:val="24"/>
-                            <w:sz w:val="28"/>
-                            <w:szCs w:val="28"/>
                           </w:rPr>
                           <w:t>Python</w:t>
                         </w:r>
@@ -4760,9 +5129,9 @@
                     </w:txbxContent>
                   </v:textbox>
                 </v:shape>
-                <v:rect id="Rectangle 69" o:spid="_x0000_s1073" style="position:absolute;left:44856;top:34552;width:1406;height:1817;visibility:visible;mso-wrap-style:square;v-text-anchor:middle" o:gfxdata="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" fillcolor="#c5e0b3 [1305]" strokecolor="#1f3763 [1604]" strokeweight="1pt"/>
-                <v:shape id="TextBox 31" o:spid="_x0000_s1074" type="#_x0000_t202" style="position:absolute;left:46755;top:33934;width:7239;height:3086;visibility:visible;mso-wrap-style:none;v-text-anchor:top" o:gfxdata="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" filled="f" stroked="f">
-                  <v:textbox style="mso-fit-shape-to-text:t">
+                <v:rect id="Rectangle 69" o:spid="_x0000_s1076" style="position:absolute;left:44856;top:34552;width:1406;height:1817;visibility:visible;mso-wrap-style:square;v-text-anchor:middle" o:gfxdata="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" fillcolor="#c5e0b3 [1305]" strokecolor="#1f3763 [1604]" strokeweight="1pt"/>
+                <v:shape id="TextBox 31" o:spid="_x0000_s1077" type="#_x0000_t202" style="position:absolute;left:46753;top:33934;width:6464;height:2775;visibility:visible;mso-wrap-style:square;v-text-anchor:top" o:gfxdata="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" filled="f" stroked="f">
+                  <v:textbox>
                     <w:txbxContent>
                       <w:p>
                         <w:r>
@@ -4770,8 +5139,6 @@
                             <w:rFonts w:hAnsi="Calibri"/>
                             <w:color w:val="000000" w:themeColor="text1"/>
                             <w:kern w:val="24"/>
-                            <w:sz w:val="28"/>
-                            <w:szCs w:val="28"/>
                           </w:rPr>
                           <w:t>CSV file</w:t>
                         </w:r>
@@ -4779,7 +5146,7 @@
                     </w:txbxContent>
                   </v:textbox>
                 </v:shape>
-                <v:rect id="Rectangle 71" o:spid="_x0000_s1075" style="position:absolute;left:28460;top:10580;width:19460;height:6213;visibility:visible;mso-wrap-style:square;v-text-anchor:middle" o:gfxdata="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" fillcolor="#bdd6ee [1304]" strokecolor="#1f3763 [1604]" strokeweight="1pt">
+                <v:rect id="Rectangle 71" o:spid="_x0000_s1078" style="position:absolute;left:28460;top:10580;width:19460;height:6213;visibility:visible;mso-wrap-style:square;v-text-anchor:middle" o:gfxdata="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" fillcolor="#bdd6ee [1304]" strokecolor="#1f3763 [1604]" strokeweight="1pt">
                   <v:textbox>
                     <w:txbxContent>
                       <w:p>
@@ -4800,11 +5167,11 @@
                     </w:txbxContent>
                   </v:textbox>
                 </v:rect>
-                <v:shape id="Straight Arrow Connector 72" o:spid="_x0000_s1076" type="#_x0000_t32" style="position:absolute;left:48389;top:14741;width:5686;height:0;flip:x;visibility:visible;mso-wrap-style:square" o:connectortype="straight" o:gfxdata="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" strokecolor="#4472c4 [3204]" strokeweight="3pt">
+                <v:shape id="Straight Arrow Connector 72" o:spid="_x0000_s1079" type="#_x0000_t32" style="position:absolute;left:48389;top:14741;width:5686;height:0;flip:x;visibility:visible;mso-wrap-style:square" o:connectortype="straight" o:gfxdata="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" strokecolor="#4472c4 [3204]" strokeweight="3pt">
                   <v:stroke startarrow="block" endarrow="block" joinstyle="miter"/>
                   <o:lock v:ext="edit" shapetype="f"/>
                 </v:shape>
-                <v:rect id="Rectangle 73" o:spid="_x0000_s1077" style="position:absolute;left:28460;top:19255;width:19460;height:6213;visibility:visible;mso-wrap-style:square;v-text-anchor:middle" o:gfxdata="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" fillcolor="#bdd6ee [1304]" strokecolor="#1f3763 [1604]" strokeweight="1pt">
+                <v:rect id="Rectangle 73" o:spid="_x0000_s1080" style="position:absolute;left:28460;top:19255;width:19460;height:6213;visibility:visible;mso-wrap-style:square;v-text-anchor:middle" o:gfxdata="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" fillcolor="#bdd6ee [1304]" strokecolor="#1f3763 [1604]" strokeweight="1pt">
                   <v:textbox>
                     <w:txbxContent>
                       <w:p>
@@ -4825,15 +5192,15 @@
                     </w:txbxContent>
                   </v:textbox>
                 </v:rect>
-                <v:shape id="Straight Arrow Connector 74" o:spid="_x0000_s1078" type="#_x0000_t32" style="position:absolute;left:48389;top:22362;width:5686;height:0;flip:x;visibility:visible;mso-wrap-style:square" o:connectortype="straight" o:gfxdata="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" strokecolor="#4472c4 [3204]" strokeweight="3pt">
+                <v:shape id="Straight Arrow Connector 74" o:spid="_x0000_s1081" type="#_x0000_t32" style="position:absolute;left:48389;top:22362;width:5686;height:0;flip:x;visibility:visible;mso-wrap-style:square" o:connectortype="straight" o:gfxdata="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" strokecolor="#4472c4 [3204]" strokeweight="3pt">
                   <v:stroke startarrow="block" endarrow="block" joinstyle="miter"/>
                   <o:lock v:ext="edit" shapetype="f"/>
                 </v:shape>
-                <v:shape id="Straight Arrow Connector 75" o:spid="_x0000_s1079" type="#_x0000_t32" style="position:absolute;left:48389;top:3164;width:5686;height:0;flip:x;visibility:visible;mso-wrap-style:square" o:connectortype="straight" o:gfxdata="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" strokecolor="#4472c4 [3204]" strokeweight="3pt">
+                <v:shape id="Straight Arrow Connector 75" o:spid="_x0000_s1082" type="#_x0000_t32" style="position:absolute;left:48389;top:3164;width:5686;height:0;flip:x;visibility:visible;mso-wrap-style:square" o:connectortype="straight" o:gfxdata="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" strokecolor="#4472c4 [3204]" strokeweight="3pt">
                   <v:stroke startarrow="block" endarrow="block" joinstyle="miter"/>
                   <o:lock v:ext="edit" shapetype="f"/>
                 </v:shape>
-                <v:rect id="Rectangle 76" o:spid="_x0000_s1080" style="position:absolute;left:32;top:175;width:19460;height:6213;visibility:visible;mso-wrap-style:square;v-text-anchor:middle" o:gfxdata="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" fillcolor="#bdd6ee [1304]" strokecolor="#1f3763 [1604]" strokeweight="1pt">
+                <v:rect id="Rectangle 76" o:spid="_x0000_s1083" style="position:absolute;left:32;top:175;width:19460;height:6213;visibility:visible;mso-wrap-style:square;v-text-anchor:middle" o:gfxdata="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" fillcolor="#bdd6ee [1304]" strokecolor="#1f3763 [1604]" strokeweight="1pt">
                   <v:textbox>
                     <w:txbxContent>
                       <w:p>
@@ -4856,23 +5223,23 @@
                     </w:txbxContent>
                   </v:textbox>
                 </v:rect>
-                <v:shape id="Straight Arrow Connector 77" o:spid="_x0000_s1081" type="#_x0000_t32" style="position:absolute;left:17526;top:17226;width:0;height:3068;flip:x y;visibility:visible;mso-wrap-style:square" o:connectortype="straight" o:gfxdata="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" strokecolor="#4472c4 [3204]" strokeweight="3pt">
+                <v:shape id="Straight Arrow Connector 77" o:spid="_x0000_s1084" type="#_x0000_t32" style="position:absolute;left:17526;top:17226;width:0;height:3068;flip:x y;visibility:visible;mso-wrap-style:square" o:connectortype="straight" o:gfxdata="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" strokecolor="#4472c4 [3204]" strokeweight="3pt">
                   <v:stroke endarrow="block" joinstyle="miter"/>
                   <o:lock v:ext="edit" shapetype="f"/>
                 </v:shape>
-                <v:shape id="Straight Arrow Connector 78" o:spid="_x0000_s1082" type="#_x0000_t32" style="position:absolute;left:2637;top:17681;width:0;height:3069;flip:x y;visibility:visible;mso-wrap-style:square" o:connectortype="straight" o:gfxdata="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" strokecolor="#4472c4 [3204]" strokeweight="3pt">
+                <v:shape id="Straight Arrow Connector 78" o:spid="_x0000_s1085" type="#_x0000_t32" style="position:absolute;left:2637;top:17681;width:0;height:3069;flip:x y;visibility:visible;mso-wrap-style:square" o:connectortype="straight" o:gfxdata="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" strokecolor="#4472c4 [3204]" strokeweight="3pt">
                   <v:stroke endarrow="block" joinstyle="miter"/>
                   <o:lock v:ext="edit" shapetype="f"/>
                 </v:shape>
-                <v:shape id="Straight Arrow Connector 79" o:spid="_x0000_s1083" type="#_x0000_t32" style="position:absolute;left:19671;top:14008;width:8350;height:101;flip:x;visibility:visible;mso-wrap-style:square" o:connectortype="straight" o:gfxdata="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" strokecolor="#4472c4 [3204]" strokeweight="3pt">
+                <v:shape id="Straight Arrow Connector 79" o:spid="_x0000_s1086" type="#_x0000_t32" style="position:absolute;left:19671;top:14008;width:8350;height:101;flip:x;visibility:visible;mso-wrap-style:square" o:connectortype="straight" o:gfxdata="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" strokecolor="#4472c4 [3204]" strokeweight="3pt">
                   <v:stroke endarrow="block" joinstyle="miter"/>
                   <o:lock v:ext="edit" shapetype="f"/>
                 </v:shape>
-                <v:shape id="Straight Arrow Connector 80" o:spid="_x0000_s1084" type="#_x0000_t32" style="position:absolute;left:19460;top:3106;width:9000;height:6995;flip:x;visibility:visible;mso-wrap-style:square" o:connectortype="straight" o:gfxdata="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" strokecolor="#4472c4 [3204]" strokeweight="3pt">
+                <v:shape id="Straight Arrow Connector 80" o:spid="_x0000_s1087" type="#_x0000_t32" style="position:absolute;left:19460;top:3106;width:9000;height:6995;flip:x;visibility:visible;mso-wrap-style:square" o:connectortype="straight" o:gfxdata="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" strokecolor="#4472c4 [3204]" strokeweight="3pt">
                   <v:stroke endarrow="block" joinstyle="miter"/>
                   <o:lock v:ext="edit" shapetype="f"/>
                 </v:shape>
-                <v:shape id="Straight Arrow Connector 81" o:spid="_x0000_s1085" type="#_x0000_t32" style="position:absolute;left:9407;top:6891;width:0;height:3270;flip:x;visibility:visible;mso-wrap-style:square" o:connectortype="straight" o:gfxdata="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" strokecolor="#4472c4 [3204]" strokeweight="3pt">
+                <v:shape id="Straight Arrow Connector 81" o:spid="_x0000_s1088" type="#_x0000_t32" style="position:absolute;left:9407;top:6891;width:0;height:3270;flip:x;visibility:visible;mso-wrap-style:square" o:connectortype="straight" o:gfxdata="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" strokecolor="#4472c4 [3204]" strokeweight="3pt">
                   <v:stroke endarrow="block" joinstyle="miter"/>
                   <o:lock v:ext="edit" shapetype="f"/>
                 </v:shape>
@@ -4881,27 +5248,7 @@
           </mc:Fallback>
         </mc:AlternateContent>
       </w:r>
-      <w:r>
-        <w:t>Note that the system will not yet contain the ARX/GARCH models or neural network.</w:t>
-      </w:r>
-      <w:r>
-        <w:t xml:space="preserve"> Neither will it contain portfolio management.</w:t>
-      </w:r>
-      <w:r>
-        <w:t xml:space="preserve"> These will be implemented after restructuring the trading system </w:t>
-      </w:r>
-      <w:r>
-        <w:t xml:space="preserve">as </w:t>
-      </w:r>
-      <w:r>
-        <w:t>outlined below.</w:t>
-      </w:r>
-      <w:r>
-        <w:t xml:space="preserve">  </w:t>
-      </w:r>
-    </w:p>
-    <w:p/>
-    <w:p/>
+    </w:p>
     <w:p/>
     <w:p/>
     <w:p/>
@@ -4925,6 +5272,38 @@
     <w:p>
       <w:r>
         <w:t>Figure 4: Version 2 Trading System Blueprint</w:t>
+      </w:r>
+    </w:p>
+    <w:p/>
+    <w:p>
+      <w:r>
+        <w:lastRenderedPageBreak/>
+        <w:t xml:space="preserve">The code that exists in data quality notebook will be transported into a python file that runs periodically in the background. The program will check for stocks that contain zero close prices. It will issue a warning if new stock with problems are identified. </w:t>
+      </w:r>
+      <w:r>
+        <w:t>A list of tickers is given as input.</w:t>
+      </w:r>
+      <w:bookmarkStart w:id="0" w:name="_GoBack"/>
+      <w:bookmarkEnd w:id="0"/>
+    </w:p>
+    <w:p/>
+    <w:p>
+      <w:r>
+        <w:t xml:space="preserve">The backtester will reside in strategy.py. The module will also contain buy and sell recommendations functionality. At the end of the run, it will print out the buy and sell recommendations. It will provide a chart of the </w:t>
+      </w:r>
+      <w:proofErr w:type="spellStart"/>
+      <w:r>
+        <w:t>backtesting</w:t>
+      </w:r>
+      <w:proofErr w:type="spellEnd"/>
+      <w:r>
+        <w:t xml:space="preserve"> results (saved as an image file). </w:t>
+      </w:r>
+    </w:p>
+    <w:p/>
+    <w:p>
+      <w:r>
+        <w:t xml:space="preserve">Note that the system will not yet contain the ARX/GARCH models or neural network. Neither will it contain portfolio management. These will be implemented after restructuring the trading system as outlined below.  </w:t>
       </w:r>
     </w:p>
     <w:p/>
@@ -4944,7 +5323,6 @@
           <w:sz w:val="28"/>
           <w:szCs w:val="28"/>
         </w:rPr>
-        <w:lastRenderedPageBreak/>
         <w:t>Estimated Effort and Timeline</w:t>
       </w:r>
     </w:p>
@@ -5015,8 +5393,6 @@
       <w:r>
         <w:t>The author wants to thank Bryan Arnold for his help while building the trading system. Without Bryan’s help the system would not be as good as it is today. I also want to take the opportunity to thank Carson Lloyd for writing the web scraping functionality to convert CUSIP numbers into stock ticker symbols. This helped me a lot in downloading 2,000 stock tickers.</w:t>
       </w:r>
-      <w:bookmarkStart w:id="0" w:name="_GoBack"/>
-      <w:bookmarkEnd w:id="0"/>
     </w:p>
     <w:p/>
     <w:sectPr>
@@ -5960,6 +6336,29 @@
       <w:rFonts w:ascii="Times New Roman" w:eastAsiaTheme="minorEastAsia" w:hAnsi="Times New Roman" w:cs="Times New Roman"/>
     </w:rPr>
   </w:style>
+  <w:style w:type="character" w:styleId="Hyperlink">
+    <w:name w:val="Hyperlink"/>
+    <w:basedOn w:val="DefaultParagraphFont"/>
+    <w:uiPriority w:val="99"/>
+    <w:unhideWhenUsed/>
+    <w:rsid w:val="000A3C73"/>
+    <w:rPr>
+      <w:color w:val="0563C1" w:themeColor="hyperlink"/>
+      <w:u w:val="single"/>
+    </w:rPr>
+  </w:style>
+  <w:style w:type="character" w:styleId="UnresolvedMention">
+    <w:name w:val="Unresolved Mention"/>
+    <w:basedOn w:val="DefaultParagraphFont"/>
+    <w:uiPriority w:val="99"/>
+    <w:semiHidden/>
+    <w:unhideWhenUsed/>
+    <w:rsid w:val="000A3C73"/>
+    <w:rPr>
+      <w:color w:val="605E5C"/>
+      <w:shd w:val="clear" w:color="auto" w:fill="E1DFDD"/>
+    </w:rPr>
+  </w:style>
 </w:styles>
 </file>
 
@@ -6263,7 +6662,7 @@
 </file>
 
 <file path=customXml/itemProps1.xml><?xml version="1.0" encoding="utf-8"?>
-<ds:datastoreItem xmlns:ds="http://schemas.openxmlformats.org/officeDocument/2006/customXml" ds:itemID="{5C4B3F87-B636-F542-AD14-68A4937A9D3B}">
+<ds:datastoreItem xmlns:ds="http://schemas.openxmlformats.org/officeDocument/2006/customXml" ds:itemID="{133627E3-BDEF-2345-A40D-27DECA712A1B}">
   <ds:schemaRefs>
     <ds:schemaRef ds:uri="http://schemas.openxmlformats.org/officeDocument/2006/bibliography"/>
   </ds:schemaRefs>

</xml_diff>